<commit_message>
Finished section 1 & 2
</commit_message>
<xml_diff>
--- a/Project Report.docx
+++ b/Project Report.docx
@@ -212,14 +212,7 @@
     <w:p>
       <w:pPr>
         <w:pStyle w:val="ListParagraph"/>
-        <w:numPr>
-          <w:ilvl w:val="0"/>
-          <w:numId w:val="2"/>
-        </w:numPr>
-      </w:pPr>
-      <w:r>
-        <w:t>Problems my project addresses</w:t>
-      </w:r>
+      </w:pPr>
     </w:p>
     <w:p>
       <w:pPr>
@@ -282,110 +275,26 @@
     </w:p>
     <w:p>
       <w:pPr>
-        <w:pStyle w:val="ListParagraph"/>
-        <w:numPr>
-          <w:ilvl w:val="0"/>
-          <w:numId w:val="2"/>
-        </w:numPr>
-      </w:pPr>
-      <w:r>
-        <w:t>Goals of research</w:t>
-      </w:r>
-    </w:p>
-    <w:p>
-      <w:pPr>
         <w:ind w:firstLine="360"/>
       </w:pPr>
       <w:r>
-        <w:t xml:space="preserve">This project aims to continue the burgeoning research and security solutions begun by students and faculty primarily at Cornell Tech and New York University [2, 3, 4, 5, 6, 7]. The work done by Sam Havron et al. in creating a clinical computer security procedure and spyware scanning tool (ISDi) is the major inspiration for the project [5]. Further work by Kevin Roundy et al. also provided ideas during the research phase [7]. I had several goals for the project, the first of which was to improve ISDi’s efficacy with a sort of “signature”-based spyware detection, as ISDi relies on blacklisting. The second goal was to obtain the permissions of known spyware applications and analyze them for commonalities in a guilt-by-association approach where any permission that was frequently used in spyware was more likely to indicate that an unknown app was also spyware. The third goal was to inspect victim devices without arousing suspicion of the attacker. The fourth goal was to programmatically assess the likelihood of an app being spyware with accuracy, as false negatives can be dangerous for the client (victim) while false positives </w:t>
+        <w:t xml:space="preserve">This project aims to continue the burgeoning research and security solutions begun by students and faculty primarily at Cornell Tech and New York University [2, 3, 4, 5, 6, 7]. The work done by Sam Havron et al. in creating a clinical computer security procedure and </w:t>
+      </w:r>
+      <w:r>
+        <w:t>IPV Spyware Discovery tool</w:t>
+      </w:r>
+      <w:r>
+        <w:t xml:space="preserve"> (ISDi) is the major inspiration for the project [5]. Further work by Kevin Roundy et al. also provided ideas during the research phase [7]. I had several goals for the project, the first of which was to improve ISDi’s efficacy with a sort of “signature”-based spyware detection, as ISDi relies on blacklisting. The second goal was to obtain the permissions of known</w:t>
+      </w:r>
+      <w:r>
+        <w:t xml:space="preserve"> Android</w:t>
+      </w:r>
+      <w:r>
+        <w:t xml:space="preserve"> spyware applications and analyze them for commonalities in a guilt-by-association approach where any permission that was frequently used in spyware was more likely to indicate that an unknown app was also spyware. The third goal was to inspect victim devices without arousing suspicion of the attacker. The fourth goal was to programmatically assess the likelihood of an app being spyware with accuracy, as false negatives can be dangerous for the client (victim) while false positives obfuscate the danger. The final goal was to do everything in </w:t>
       </w:r>
       <w:r>
         <w:lastRenderedPageBreak/>
-        <w:t>obfuscate the danger. The final goal was to do everything in a way that is easy for a client to understand, leading to informed decision making regarding their device.</w:t>
-      </w:r>
-    </w:p>
-    <w:p>
-      <w:pPr>
-        <w:pStyle w:val="ListParagraph"/>
-        <w:numPr>
-          <w:ilvl w:val="0"/>
-          <w:numId w:val="2"/>
-        </w:numPr>
-      </w:pPr>
-      <w:r>
-        <w:t>Threat model</w:t>
-      </w:r>
-    </w:p>
-    <w:p>
-      <w:pPr>
-        <w:pStyle w:val="ListParagraph"/>
-        <w:numPr>
-          <w:ilvl w:val="1"/>
-          <w:numId w:val="2"/>
-        </w:numPr>
-      </w:pPr>
-      <w:r>
-        <w:t>What does the adversary know?</w:t>
-      </w:r>
-    </w:p>
-    <w:p>
-      <w:pPr>
-        <w:pStyle w:val="ListParagraph"/>
-        <w:numPr>
-          <w:ilvl w:val="2"/>
-          <w:numId w:val="2"/>
-        </w:numPr>
-      </w:pPr>
-      <w:r>
-        <w:t>Algorithms? Typical user behavior?</w:t>
-      </w:r>
-    </w:p>
-    <w:p>
-      <w:pPr>
-        <w:pStyle w:val="ListParagraph"/>
-        <w:numPr>
-          <w:ilvl w:val="1"/>
-          <w:numId w:val="2"/>
-        </w:numPr>
-      </w:pPr>
-      <w:r>
-        <w:t>What can the adversary access?</w:t>
-      </w:r>
-    </w:p>
-    <w:p>
-      <w:pPr>
-        <w:pStyle w:val="ListParagraph"/>
-        <w:numPr>
-          <w:ilvl w:val="2"/>
-          <w:numId w:val="2"/>
-        </w:numPr>
-      </w:pPr>
-      <w:r>
-        <w:t>Access communication contents? Metadata?</w:t>
-      </w:r>
-    </w:p>
-    <w:p>
-      <w:pPr>
-        <w:pStyle w:val="ListParagraph"/>
-        <w:numPr>
-          <w:ilvl w:val="1"/>
-          <w:numId w:val="2"/>
-        </w:numPr>
-      </w:pPr>
-      <w:r>
-        <w:t>What can the adversary do?</w:t>
-      </w:r>
-    </w:p>
-    <w:p>
-      <w:pPr>
-        <w:pStyle w:val="ListParagraph"/>
-        <w:numPr>
-          <w:ilvl w:val="2"/>
-          <w:numId w:val="2"/>
-        </w:numPr>
-      </w:pPr>
-      <w:r>
-        <w:t>Passive or active? Computing power?</w:t>
+        <w:t>a way that is easy for a client to understand, leading to informed decision making regarding their device.</w:t>
       </w:r>
     </w:p>
     <w:p>
@@ -393,6 +302,62 @@
         <w:ind w:firstLine="360"/>
       </w:pPr>
       <w:r>
+        <w:t xml:space="preserve">To accomplish these goals, I have designed three separate pieces, two support tools and a graphic user interface to display the findings. The first tool, AnalyzeAndroidPermissions, </w:t>
+      </w:r>
+      <w:r>
+        <w:t>is Java code</w:t>
+      </w:r>
+      <w:r>
+        <w:t xml:space="preserve"> used to read the permissions from the AndroidManifest.xml</w:t>
+      </w:r>
+      <w:r>
+        <w:t xml:space="preserve"> files of</w:t>
+      </w:r>
+      <w:r>
+        <w:t xml:space="preserve"> a group of sample applications</w:t>
+      </w:r>
+      <w:r>
+        <w:t>. It categorizes and sorts them according to Android protection level, number of times used, and whether they are present in spyware or popular, non-spyware apps. The second tool, Horoscope, is an Android application that on its face appears to be a simple daily horoscope. However, when the app is launched, it also gathers installation data of the apps on the device and saves them to a file to be used with the third tool. This final tool, AssessAppRisk, is a Java Swing application which lists every installed app with the data taken from the Horoscope app, and also displays a risk value decided by heuristic weights, a risk assessment, and descriptions of the permissions’ capabilities.</w:t>
+      </w:r>
+      <w:r>
+        <w:t xml:space="preserve"> AssessAppRisk includes a whitelist of 17 of the most popular apps on the Google Play Store, so the risk assessment ranges from whitelisted, </w:t>
+      </w:r>
+      <w:r>
+        <w:t xml:space="preserve">very unlikely, unlikely, </w:t>
+      </w:r>
+      <w:r>
+        <w:t>slight</w:t>
+      </w:r>
+      <w:r>
+        <w:t>ly</w:t>
+      </w:r>
+      <w:r>
+        <w:t xml:space="preserve"> likel</w:t>
+      </w:r>
+      <w:r>
+        <w:t>y</w:t>
+      </w:r>
+      <w:r>
+        <w:t>, likel</w:t>
+      </w:r>
+      <w:r>
+        <w:t>y</w:t>
+      </w:r>
+      <w:r>
+        <w:t>, and very likel</w:t>
+      </w:r>
+      <w:r>
+        <w:t>y to be spyware.</w:t>
+      </w:r>
+      <w:r>
+        <w:t xml:space="preserve"> If these tools were to be used in a real situation, it would follow the example of the field study introducing ISDi: a technician works with the client to run the tools on their device and go over the results with them.</w:t>
+      </w:r>
+    </w:p>
+    <w:p>
+      <w:pPr>
+        <w:ind w:firstLine="360"/>
+      </w:pPr>
+      <w:r>
         <w:t xml:space="preserve">Since IPV has evolved into a computer security problem, it is important to create a threat model </w:t>
       </w:r>
       <w:r>
@@ -484,6 +449,7 @@
         <w:ind w:firstLine="360"/>
       </w:pPr>
       <w:r>
+        <w:lastRenderedPageBreak/>
         <w:t>Another drastic difference from the typical adversary model is the attacker’s access to the victim device since most, if not all, assume the attacker’s target is someone else’</w:t>
       </w:r>
       <w:r>
@@ -498,37 +464,80 @@
         <w:ind w:firstLine="360"/>
       </w:pPr>
       <w:r>
-        <w:t xml:space="preserve">Finally, what the attacker can do varies and has changed over time. In the past, an attacker could search for simple terms on the Google Play store like “track my girlfriend’s phone without </w:t>
-      </w:r>
-      <w:r>
-        <w:lastRenderedPageBreak/>
-        <w:t xml:space="preserve">them knowing” or “read SMS from another phone” </w:t>
-      </w:r>
-      <w:r>
-        <w:t>and found many apps to chose from [4]. Following the warnings of security researchers, Google has removed many spyware apps from its store and filtered out IPV-related search terms, and it seems Android also has made changes to its APIs to make certain features of spyware apps unusable. Still, there were and still are apps that can be found from a Google search, and it is simple to disable a device’s protections, e.g., Google’s Play Protect, to install such off-store apps. One particularly nasty app called Cerberus boasts of uninstall protection, remote wipe, lock with password, blocking the power menu, and those are only the capabilities that prevent the victim from reclaiming their privacy. Apps claim they can track the device’s location, take pictures, record video and audio, forward text messages, read deleted messages, and practically any other type of privacy breach one can imagine. This makes them powerful and scary tools indeed. On the other hand, some apps are not as they appear</w:t>
-      </w:r>
-      <w:r>
-        <w:t xml:space="preserve">. Some did not work past an introductory screen, and some apps tested for this project triggered anti-virus software which flagged it as a phishing attempt, and the </w:t>
-      </w:r>
-      <w:proofErr w:type="spellStart"/>
-      <w:r>
-        <w:t>Zscaler</w:t>
-      </w:r>
-      <w:proofErr w:type="spellEnd"/>
-      <w:r>
-        <w:t xml:space="preserve"> research term confirmed another case when analyzing the code of the keylogger app SPYMIE, finding a hard-coded email address with a timer to send surveilled data every minute [12]. </w:t>
-      </w:r>
-    </w:p>
-    <w:p>
-      <w:pPr>
-        <w:pStyle w:val="ListParagraph"/>
-        <w:numPr>
-          <w:ilvl w:val="0"/>
-          <w:numId w:val="2"/>
-        </w:numPr>
-      </w:pPr>
-      <w:r>
-        <w:t>Markers of evaluation—“I am successful if…”</w:t>
+        <w:t xml:space="preserve">Finally, what the attacker can do varies and has changed over time. In the past, an attacker could search for simple terms on the Google Play store like “track my girlfriend’s phone without them knowing” or “read SMS from another phone” </w:t>
+      </w:r>
+      <w:r>
+        <w:t>and found many apps to cho</w:t>
+      </w:r>
+      <w:r>
+        <w:t>o</w:t>
+      </w:r>
+      <w:r>
+        <w:t>se from [4]. Following the warnings of security researchers, Google has removed many spyware apps from its store and filtered out IPV-related search terms, and it seems Android also has made changes to its APIs to make certain features of spyware apps unusable. Still, there were and still are apps that can be found from a Google search, and it is simple to disable a device’s protections, e.g., Google’s Play Protect, to install such off-store apps. One particularly nasty app called Cerberus boasts of uninstall protection, remote wipe, lock with password, blocking the power menu, and those are only the capabilities that prevent the victim from reclaiming their privacy. Apps claim they can track the device’s location, take pictures, record video and audio, forward text messages, read deleted messages, and practically any other type of privacy breach one can imagine. This makes them powerful and scary tools indeed. On the other hand, some apps are not as they appear</w:t>
+      </w:r>
+      <w:r>
+        <w:t>. Some</w:t>
+      </w:r>
+      <w:r>
+        <w:t xml:space="preserve"> apps tested for this project</w:t>
+      </w:r>
+      <w:r>
+        <w:t xml:space="preserve"> did not work past an introductory screen, and </w:t>
+      </w:r>
+      <w:r>
+        <w:t>others</w:t>
+      </w:r>
+      <w:r>
+        <w:t xml:space="preserve"> triggered anti-virus software which flagged </w:t>
+      </w:r>
+      <w:r>
+        <w:t>the app as a</w:t>
+      </w:r>
+      <w:r>
+        <w:t xml:space="preserve"> phishing att</w:t>
+      </w:r>
+      <w:r>
+        <w:t>ack. The</w:t>
+      </w:r>
+      <w:r>
+        <w:t xml:space="preserve"> Zscaler research term confirmed another case when analyzing the code of the keylogger app SPYMIE, finding a hard-coded email address with a timer to send surveilled data every minute [12]. </w:t>
+      </w:r>
+      <w:r>
+        <w:t>Additionally, while some apps are free to download, most can only be used after purchasing a subscription plan.</w:t>
+      </w:r>
+    </w:p>
+    <w:p>
+      <w:pPr>
+        <w:ind w:firstLine="360"/>
+      </w:pPr>
+      <w:r>
+        <w:t>I had to evaluate a threat model when designing my project as well. Many aspects from the previous threat model remain</w:t>
+      </w:r>
+      <w:r>
+        <w:t>. I kept many design considerations from Sam Havron et al. when they were creating ISDi. First we had to consider if the attacker would know that a spyware scanning tool was being used on the victim device, and the following consideration was what they would do upon learning of the tool’s use or the victim’s participation in a security clinic. I will discuss the implications of these considerations on both projects in later sections.</w:t>
+      </w:r>
+    </w:p>
+    <w:p>
+      <w:pPr>
+        <w:ind w:firstLine="360"/>
+      </w:pPr>
+      <w:r>
+        <w:t xml:space="preserve">Given that the main goal of my project is to </w:t>
+      </w:r>
+      <w:r>
+        <w:t xml:space="preserve">identify Android spyware used in IPV, I would evaluate my project’s success by the accuracy with which it does so. I would like to see AssessAppRisk flag 75% of known spyware apps as </w:t>
+      </w:r>
+      <w:r>
+        <w:t xml:space="preserve">some degree of likely </w:t>
+      </w:r>
+      <w:r>
+        <w:t>to be spyware</w:t>
+      </w:r>
+      <w:r>
+        <w:t xml:space="preserve"> while flagging only 25% of non-spyware apps (false positives).</w:t>
+      </w:r>
+      <w:r>
+        <w:t xml:space="preserve"> I will show an evaluation in a following section. </w:t>
       </w:r>
     </w:p>
     <w:p/>
@@ -557,29 +566,88 @@
     </w:p>
     <w:p>
       <w:pPr>
-        <w:pStyle w:val="ListParagraph"/>
-        <w:numPr>
-          <w:ilvl w:val="0"/>
-          <w:numId w:val="4"/>
-        </w:numPr>
-      </w:pPr>
-      <w:r>
-        <w:t>Summary of work from Cornell Tech and NYU</w:t>
-      </w:r>
-    </w:p>
-    <w:p>
-      <w:pPr>
-        <w:pStyle w:val="ListParagraph"/>
-        <w:numPr>
-          <w:ilvl w:val="0"/>
-          <w:numId w:val="4"/>
-        </w:numPr>
-      </w:pPr>
-      <w:r>
-        <w:t>Brief description of security clinic and ISDi tool</w:t>
-      </w:r>
-    </w:p>
-    <w:p/>
+        <w:rPr>
+          <w:sz w:val="32"/>
+          <w:szCs w:val="32"/>
+        </w:rPr>
+      </w:pPr>
+    </w:p>
+    <w:p>
+      <w:pPr>
+        <w:pStyle w:val="ListParagraph"/>
+        <w:ind w:left="0" w:firstLine="360"/>
+      </w:pPr>
+      <w:r>
+        <w:t>The groundwork for this project was laid by a</w:t>
+      </w:r>
+      <w:r>
+        <w:t xml:space="preserve">n interdisciplinary </w:t>
+      </w:r>
+      <w:r>
+        <w:t>group of researchers at Cornell Tech, Cornell University, and New York University in a series of studies beginning in 2017</w:t>
+      </w:r>
+      <w:r>
+        <w:t xml:space="preserve"> and continuing today</w:t>
+      </w:r>
+      <w:r>
+        <w:t>.</w:t>
+      </w:r>
+      <w:r>
+        <w:t xml:space="preserve"> The first study largely identifies IPV as a security issue through interviews with 40 IPV professionals and nine focus groups with 32 survivors of IPV. These interviews revealed how abusers use technology, what clients and professionals understand about </w:t>
+      </w:r>
+      <w:r>
+        <w:lastRenderedPageBreak/>
+        <w:t xml:space="preserve">said technology, how professionals advise clients about technology, and how the law understands technology used in IPV [2]. The next </w:t>
+      </w:r>
+      <w:r>
+        <w:t>paper was another qualitative study with 89 participants to detail exactly how abusers use technology in IPV, which discovered technologically unsophisticated methods, such as social engineering and downloaded applications. Most importantly, they began to consider how to mitigate these types of attacks [3].</w:t>
+      </w:r>
+      <w:r>
+        <w:t xml:space="preserve"> This led to an investigation of spyware used in intimate partner surveillance which revealed both spyware and what they termed dual-use apps which have legitimate uses but can be exploited by abusers, such as Find My Friends or anti-theft applications. In this study, they also found </w:t>
+      </w:r>
+      <w:r>
+        <w:t xml:space="preserve">that existing anti-virus and anti-spyware tools did not consistently catch dual-use applications [4]. </w:t>
+      </w:r>
+    </w:p>
+    <w:p>
+      <w:pPr>
+        <w:pStyle w:val="ListParagraph"/>
+        <w:ind w:left="0" w:firstLine="360"/>
+      </w:pPr>
+      <w:r>
+        <w:t>The next study, mentioned earlier, produced a consultation service for IPV victims. In this service, a trained technologist worked with the client and an IPV professional to answer a standardized technology assessment questionnaire, create a diagram summarizing the client’s digital assets, manually check the client’s device for security configurations, and scan the device using ISDi [5]. ISDi is a Python application that does not require installation on the client’s device. This is to avoid notifying the abuser that the device is being investigated, since some spyware applications keep track of application installations or take screenshots while the device is being used. Instead, the technologist uses a USB connection to a laptop where ISDi is run in a browser. The researchers tested a USB connection on devices with six more capable spyware apps installed and were reasonably confident that the apps</w:t>
+      </w:r>
+      <w:r>
+        <w:t xml:space="preserve"> would not pick up on ISDi.</w:t>
+      </w:r>
+      <w:r>
+        <w:t xml:space="preserve"> ISDi’s major limitation is that its spyware detection is rather simple, using a blacklist of application names that were found through machine learning [4].</w:t>
+      </w:r>
+    </w:p>
+    <w:p>
+      <w:pPr>
+        <w:pStyle w:val="ListParagraph"/>
+        <w:ind w:left="0" w:firstLine="360"/>
+      </w:pPr>
+      <w:r>
+        <w:t xml:space="preserve">  </w:t>
+      </w:r>
+      <w:r>
+        <w:t>The next paper published in 2019 examined the findings of the clinical computer security approach and was more focused on sociology than computer science, reiterating some of the ideas from previous papers about the security needs and understandings of IPV victims [6]. The last study</w:t>
+      </w:r>
+      <w:r>
+        <w:t xml:space="preserve"> used the spyware applications unearthed by Chatterjee et al. as a seed set to discover “creepware,” apps similar to the surveillance-based spyware previously discussed but used more generally for interpersonal attacks. This paper is as important to this project as the paper concerning ISDi as it provided a method for spyware detection beyond blacklisting. The researchers developed an algorithm called CreepRank which uses the principle of guilt-by-association to identify applications as creepware</w:t>
+      </w:r>
+      <w:r>
+        <w:t xml:space="preserve"> [7].</w:t>
+      </w:r>
+    </w:p>
+    <w:p>
+      <w:pPr>
+        <w:pStyle w:val="ListParagraph"/>
+        <w:ind w:left="0" w:firstLine="360"/>
+      </w:pPr>
+    </w:p>
     <w:p>
       <w:pPr>
         <w:rPr>
@@ -768,6 +836,7 @@
         </w:numPr>
       </w:pPr>
       <w:r>
+        <w:lastRenderedPageBreak/>
         <w:t>How it works</w:t>
       </w:r>
     </w:p>
@@ -876,7 +945,6 @@
         </w:numPr>
       </w:pPr>
       <w:r>
-        <w:lastRenderedPageBreak/>
         <w:t>Show testing examples</w:t>
       </w:r>
     </w:p>
@@ -950,6 +1018,9 @@
       </w:pPr>
       <w:r>
         <w:t>Limitations</w:t>
+      </w:r>
+      <w:r>
+        <w:t>/room for improvement</w:t>
       </w:r>
     </w:p>
     <w:p>
@@ -1290,14 +1361,7 @@
           <w:rStyle w:val="fontstyle01"/>
           <w:rFonts w:ascii="Times New Roman" w:hAnsi="Times New Roman"/>
         </w:rPr>
-        <w:t xml:space="preserve"> </w:t>
-      </w:r>
-      <w:r>
-        <w:rPr>
-          <w:rStyle w:val="fontstyle01"/>
-          <w:rFonts w:ascii="Times New Roman" w:hAnsi="Times New Roman"/>
-        </w:rPr>
-        <w:t>(</w:t>
+        <w:t xml:space="preserve"> (</w:t>
       </w:r>
       <w:r>
         <w:rPr>
@@ -1543,14 +1607,7 @@
           <w:rStyle w:val="fontstyle01"/>
           <w:rFonts w:ascii="Times New Roman" w:hAnsi="Times New Roman"/>
         </w:rPr>
-        <w:t>). August 14 – 16, 2019, Santa Clara, California, USA. 105-122. DOI:</w:t>
-      </w:r>
-      <w:r>
-        <w:rPr>
-          <w:rStyle w:val="fontstyle01"/>
-          <w:rFonts w:ascii="Times New Roman" w:hAnsi="Times New Roman"/>
-        </w:rPr>
-        <w:t>https://dl.acm.org/doi/10.5555/3361338.3361347</w:t>
+        <w:t>). August 14 – 16, 2019, Santa Clara, California, USA. 105-122. DOI:https://dl.acm.org/doi/10.5555/3361338.3361347</w:t>
       </w:r>
     </w:p>
     <w:p>
@@ -1623,21 +1680,7 @@
           <w:rStyle w:val="fontstyle01"/>
           <w:rFonts w:ascii="Times New Roman" w:hAnsi="Times New Roman"/>
         </w:rPr>
-        <w:t xml:space="preserve"> Analyzing </w:t>
-      </w:r>
-      <w:r>
-        <w:rPr>
-          <w:rStyle w:val="fontstyle01"/>
-          <w:rFonts w:ascii="Times New Roman" w:hAnsi="Times New Roman"/>
-        </w:rPr>
-        <w:t>clinical computer security interventions with survivors of intimate partner violence</w:t>
-      </w:r>
-      <w:r>
-        <w:rPr>
-          <w:rStyle w:val="fontstyle01"/>
-          <w:rFonts w:ascii="Times New Roman" w:hAnsi="Times New Roman"/>
-        </w:rPr>
-        <w:t xml:space="preserve">. </w:t>
+        <w:t xml:space="preserve"> Analyzing clinical computer security interventions with survivors of intimate partner violence. </w:t>
       </w:r>
       <w:r>
         <w:rPr>
@@ -2101,21 +2144,12 @@
           <w:rFonts w:ascii="Times New Roman" w:hAnsi="Times New Roman"/>
         </w:rPr>
       </w:pPr>
-      <w:proofErr w:type="spellStart"/>
-      <w:r>
-        <w:rPr>
-          <w:rStyle w:val="fontstyle01"/>
-          <w:rFonts w:ascii="Times New Roman" w:hAnsi="Times New Roman"/>
-        </w:rPr>
-        <w:t>Shivang</w:t>
-      </w:r>
-      <w:proofErr w:type="spellEnd"/>
-      <w:r>
-        <w:rPr>
-          <w:rStyle w:val="fontstyle01"/>
-          <w:rFonts w:ascii="Times New Roman" w:hAnsi="Times New Roman"/>
-        </w:rPr>
-        <w:t xml:space="preserve"> Desai. Why You Shouldn’t Trust “Safe” Spying Apps! Retrieved November</w:t>
+      <w:r>
+        <w:rPr>
+          <w:rStyle w:val="fontstyle01"/>
+          <w:rFonts w:ascii="Times New Roman" w:hAnsi="Times New Roman"/>
+        </w:rPr>
+        <w:t>Shivang Desai. Why You Shouldn’t Trust “Safe” Spying Apps! Retrieved November</w:t>
       </w:r>
     </w:p>
     <w:p>
@@ -2157,6 +2191,68 @@
           <w:rFonts w:ascii="Times New Roman" w:hAnsi="Times New Roman"/>
         </w:rPr>
         <w:t>safe-spying-apps</w:t>
+      </w:r>
+      <w:r>
+        <w:rPr>
+          <w:rStyle w:val="fontstyle01"/>
+          <w:rFonts w:ascii="Times New Roman" w:hAnsi="Times New Roman"/>
+        </w:rPr>
+        <w:t>.</w:t>
+      </w:r>
+    </w:p>
+    <w:p>
+      <w:pPr>
+        <w:pStyle w:val="ListParagraph"/>
+        <w:ind w:left="360" w:firstLine="360"/>
+        <w:rPr>
+          <w:rStyle w:val="fontstyle01"/>
+          <w:rFonts w:ascii="Times New Roman" w:hAnsi="Times New Roman"/>
+        </w:rPr>
+      </w:pPr>
+    </w:p>
+    <w:p>
+      <w:pPr>
+        <w:pStyle w:val="ListParagraph"/>
+        <w:numPr>
+          <w:ilvl w:val="0"/>
+          <w:numId w:val="16"/>
+        </w:numPr>
+        <w:rPr>
+          <w:rStyle w:val="fontstyle01"/>
+          <w:rFonts w:ascii="Times New Roman" w:hAnsi="Times New Roman"/>
+        </w:rPr>
+      </w:pPr>
+      <w:r>
+        <w:rPr>
+          <w:rStyle w:val="fontstyle01"/>
+          <w:rFonts w:ascii="Times New Roman" w:hAnsi="Times New Roman"/>
+        </w:rPr>
+        <w:t xml:space="preserve">Computer Security and Privacy for Survivors of Intimate Partner Violence. Retrieved </w:t>
+      </w:r>
+    </w:p>
+    <w:p>
+      <w:pPr>
+        <w:pStyle w:val="ListParagraph"/>
+        <w:ind w:left="360"/>
+        <w:rPr>
+          <w:rStyle w:val="fontstyle01"/>
+          <w:rFonts w:ascii="Times New Roman" w:hAnsi="Times New Roman"/>
+        </w:rPr>
+      </w:pPr>
+      <w:r>
+        <w:rPr>
+          <w:rStyle w:val="fontstyle01"/>
+          <w:rFonts w:ascii="Times New Roman" w:hAnsi="Times New Roman"/>
+        </w:rPr>
+        <w:tab/>
+        <w:t xml:space="preserve">November 17, 2020 from </w:t>
+      </w:r>
+      <w:r>
+        <w:rPr>
+          <w:rStyle w:val="fontstyle01"/>
+          <w:rFonts w:ascii="Times New Roman" w:hAnsi="Times New Roman"/>
+        </w:rPr>
+        <w:t>https://www.ipvtechresearch.org/</w:t>
       </w:r>
       <w:r>
         <w:rPr>
@@ -2809,7 +2905,7 @@
   <w:abstractNum w:abstractNumId="5" w15:restartNumberingAfterBreak="0">
     <w:nsid w:val="2D5D150E"/>
     <w:multiLevelType w:val="hybridMultilevel"/>
-    <w:tmpl w:val="5636E9A8"/>
+    <w:tmpl w:val="A404C22E"/>
     <w:lvl w:ilvl="0" w:tplc="5E4AB996">
       <w:start w:val="1"/>
       <w:numFmt w:val="decimal"/>
@@ -3328,7 +3424,7 @@
   <w:abstractNum w:abstractNumId="10" w15:restartNumberingAfterBreak="0">
     <w:nsid w:val="57A1787C"/>
     <w:multiLevelType w:val="hybridMultilevel"/>
-    <w:tmpl w:val="F38CF2F8"/>
+    <w:tmpl w:val="BE682CCC"/>
     <w:lvl w:ilvl="0" w:tplc="04090001">
       <w:start w:val="1"/>
       <w:numFmt w:val="bullet"/>

</xml_diff>

<commit_message>
Added comments, copies of code
</commit_message>
<xml_diff>
--- a/Project Report.docx
+++ b/Project Report.docx
@@ -121,7 +121,31 @@
         <w:t xml:space="preserve">Intimate partner violence affects millions of people in the United States every day. With the rising popularity of social media and smart phones, abusers have leveraged technology to control and harm their victims. One such method is through surveillance spyware applications downloaded on the victim’s phone. This project uses application permission analysis, application data gathering, and a risk assessment algorithm to detect spyware applications installed on a victim’s device. The risk assessment is based on the principle of guilt-by-association whereby any application that uses the same permissions used in a known spyware application is likely to be spyware itself. While analyzing </w:t>
       </w:r>
       <w:r>
-        <w:t>the permissions of spyware and non-spyware applications, I found patterns in the permissions that did indicate spyware usage, particularly in the case of permissions designated by Android as dangerous or signature. These patterns were used for heuristic weights in the risk assessment algorithm, which correctly identifies spyware between 80 and 100% of the time while identifying non-spyware applications as only slightly likely to be spyware between 10 and 50%. These results imply that with further work, the AssessAppRisk tool could be used in conjunction with existing tools and security practices to better detect spyware applications used in intimate partner violence and help victims understand and respond to the threat.</w:t>
+        <w:t xml:space="preserve">the permissions of spyware and non-spyware applications, I found patterns in the permissions that did indicate spyware usage, particularly in the case of permissions designated by Android as </w:t>
+      </w:r>
+      <w:r>
+        <w:t>“</w:t>
+      </w:r>
+      <w:r>
+        <w:t>dangerous</w:t>
+      </w:r>
+      <w:r>
+        <w:t>”</w:t>
+      </w:r>
+      <w:r>
+        <w:t xml:space="preserve"> or </w:t>
+      </w:r>
+      <w:r>
+        <w:t>“</w:t>
+      </w:r>
+      <w:r>
+        <w:t>signature</w:t>
+      </w:r>
+      <w:r>
+        <w:t>”</w:t>
+      </w:r>
+      <w:r>
+        <w:t>. These patterns were used for heuristic weights in the risk assessment algorithm, which correctly identifies spyware between 80 and 100% of the time while identifying non-spyware applications as only slightly likely to be spyware between 10 and 50%. These results imply that with further work, the AssessAppRisk tool could be used in conjunction with existing tools and security practices to better detect spyware applications used in intimate partner violence and help victims understand and respond to the threat.</w:t>
       </w:r>
     </w:p>
     <w:p>
@@ -1038,7 +1062,13 @@
         <w:t>application</w:t>
       </w:r>
       <w:r>
-        <w:t xml:space="preserve">, so I hoped different level would correlate with the permissions used in spyware or popular </w:t>
+        <w:t>, so I hoped different level</w:t>
+      </w:r>
+      <w:r>
+        <w:t>s</w:t>
+      </w:r>
+      <w:r>
+        <w:t xml:space="preserve"> would correlate with the permissions used in spyware or popular </w:t>
       </w:r>
       <w:r>
         <w:t>application</w:t>
@@ -1080,7 +1110,19 @@
         <w:t xml:space="preserve"> I labeled permissions that are not in the current API as removed.</w:t>
       </w:r>
       <w:r>
-        <w:t xml:space="preserve"> Permissions that seem to have similar purposes but which I could not find clear documentation for were classified as other, while</w:t>
+        <w:t xml:space="preserve"> Permissions that seem to have similar purposes but which I could not find clear documentation for were classified as </w:t>
+      </w:r>
+      <w:r>
+        <w:t>“</w:t>
+      </w:r>
+      <w:r>
+        <w:t>other</w:t>
+      </w:r>
+      <w:r>
+        <w:t>”</w:t>
+      </w:r>
+      <w:r>
+        <w:t>, while</w:t>
       </w:r>
       <w:r>
         <w:t xml:space="preserve"> </w:t>
@@ -1092,7 +1134,16 @@
         <w:t xml:space="preserve">ome permissions are developer-specified, which I classified as </w:t>
       </w:r>
       <w:r>
-        <w:t>unknown by default</w:t>
+        <w:t>“</w:t>
+      </w:r>
+      <w:r>
+        <w:t>unknown</w:t>
+      </w:r>
+      <w:r>
+        <w:t>”</w:t>
+      </w:r>
+      <w:r>
+        <w:t xml:space="preserve"> by default</w:t>
       </w:r>
       <w:r>
         <w:t xml:space="preserve"> since I cannot predict the naming scheme or usage.</w:t>
@@ -1139,7 +1190,13 @@
         <w:ind w:firstLine="360"/>
       </w:pPr>
       <w:r>
-        <w:t xml:space="preserve">As mentioned earlier, the CreepRank algorithm developed by Roundy et al. informed the design of AssessAppRisk’s risk assessment algorithm. CreepRank uses graph mining to compute scores using maximum a posteriori estimation so that the higher the score, the more the </w:t>
+        <w:t>As mentioned earlier, the CreepRank algorithm developed by Roundy et al. informed the design of AssessAppRisk’s risk assessment algorithm. CreepRank uses graph mining to compute scores using maximum a posteriori</w:t>
+      </w:r>
+      <w:r>
+        <w:t xml:space="preserve"> (MAP)</w:t>
+      </w:r>
+      <w:r>
+        <w:t xml:space="preserve"> estimation so that the higher the score, the more the </w:t>
       </w:r>
       <w:r>
         <w:t>application</w:t>
@@ -1179,13 +1236,19 @@
         <w:t>application</w:t>
       </w:r>
       <w:r>
-        <w:t xml:space="preserve"> appears on a spyware-infected device using a binomial distribution and maximum likelihood estimation; they later incorporated ma</w:t>
-      </w:r>
-      <w:r>
-        <w:t>x</w:t>
-      </w:r>
-      <w:r>
-        <w:t>imum a posteriori probability estimates when the MLE method proved to suffer from high false positive rates.</w:t>
+        <w:t xml:space="preserve"> appears on a spyware-infected device using a binomial distribution and maximum likelihood estimation</w:t>
+      </w:r>
+      <w:r>
+        <w:t xml:space="preserve"> (MLE)</w:t>
+      </w:r>
+      <w:r>
+        <w:t xml:space="preserve">; they later incorporated </w:t>
+      </w:r>
+      <w:r>
+        <w:t xml:space="preserve">MAP </w:t>
+      </w:r>
+      <w:r>
+        <w:t>probability estimates when the MLE method proved to suffer from high false positive rates.</w:t>
       </w:r>
     </w:p>
     <w:p>
@@ -1929,7 +1992,6 @@
       <w:r>
         <w:t xml:space="preserve"> Horoscope uses Android’s </w:t>
       </w:r>
-      <w:proofErr w:type="spellStart"/>
       <w:r>
         <w:rPr>
           <w:i/>
@@ -1937,7 +1999,6 @@
         </w:rPr>
         <w:t>PackageManager</w:t>
       </w:r>
-      <w:proofErr w:type="spellEnd"/>
       <w:r>
         <w:t xml:space="preserve"> class to retrieve information about the application packages installed on the device including the application name, package name, installation date, last modified date, and </w:t>
       </w:r>
@@ -1949,23 +2010,7 @@
           <w:i/>
           <w:iCs/>
         </w:rPr>
-        <w:t>View &gt; Tool Windows &gt; Device File Explorer &gt; data/data/</w:t>
-      </w:r>
-      <w:proofErr w:type="spellStart"/>
-      <w:r>
-        <w:rPr>
-          <w:i/>
-          <w:iCs/>
-        </w:rPr>
-        <w:t>net.sleepinginthevoid.horoscope</w:t>
-      </w:r>
-      <w:proofErr w:type="spellEnd"/>
-      <w:r>
-        <w:rPr>
-          <w:i/>
-          <w:iCs/>
-        </w:rPr>
-        <w:t xml:space="preserve"> &gt; appdata.txt</w:t>
+        <w:t>View &gt; Tool Windows &gt; Device File Explorer &gt; data/data/net.sleepinginthevoid.horoscope &gt; appdata.txt</w:t>
       </w:r>
       <w:r>
         <w:t>.</w:t>
@@ -1982,7 +2027,13 @@
         <w:t>Horoscope is designed to meet the goal of inspecting the victim device without alerting the abuser. Unlike ISDi, this approach does involve installing an application</w:t>
       </w:r>
       <w:r>
-        <w:t xml:space="preserve">, so I have taken some efforts make up for this. I feel that if the application looks innocuous, it is less likely to arouse suspicion. If one were to search the Google Play or iTunes store, they would find many similarly titled and themed </w:t>
+        <w:t>, so I have taken some efforts</w:t>
+      </w:r>
+      <w:r>
+        <w:t xml:space="preserve"> to</w:t>
+      </w:r>
+      <w:r>
+        <w:t xml:space="preserve"> make up for this. I feel that if the application looks innocuous, it is less likely to arouse suspicion. If one were to search the Google Play or iTunes store, they would find many similarly titled and themed </w:t>
       </w:r>
       <w:r>
         <w:t>application</w:t>
@@ -2012,15 +2063,7 @@
         <w:t xml:space="preserve">, which makes it more believably innocent. The text is hardcoded as Horoscope can be uninstalled as soon as it runs; it is not meant to stay on the device longer than necessary. </w:t>
       </w:r>
       <w:r>
-        <w:t>On the backend, the package name keeps with the horoscope theme; unlike the spyware applications which fake their name and reveal their true nature with their package name, Horoscope maintains its disguise rather than being named something like “</w:t>
-      </w:r>
-      <w:proofErr w:type="spellStart"/>
-      <w:r>
-        <w:t>applist</w:t>
-      </w:r>
-      <w:proofErr w:type="spellEnd"/>
-      <w:r>
-        <w:t>.” Finally, the actual application listing and risk assessment happens off of the victim device. This is so any spyware installed on the device does not report the assessment, and even if an attacker were to reverse engineer Horoscope’s code, they would not know the purpose of the application data being gathered.</w:t>
+        <w:t>On the backend, the package name keeps with the horoscope theme; unlike the spyware applications which fake their name and reveal their true nature with their package name, Horoscope maintains its disguise rather than being named something like “applist.” Finally, the actual application listing and risk assessment happens off of the victim device. This is so any spyware installed on the device does not report the assessment, and even if an attacker were to reverse engineer Horoscope’s code, they would not know the purpose of the application data being gathered.</w:t>
       </w:r>
     </w:p>
     <w:p>
@@ -2207,7 +2250,19 @@
         <w:t>based on their permissions. To reach this goal, I first needed to learn how to get the permissions of applications, which I accomplished in developing Horoscope</w:t>
       </w:r>
       <w:r>
-        <w:t xml:space="preserve">. I then needed to analyze the data, which I accomplished in developing AnalyzeAndroidPermissions and finding patterns in popularity of usage and unique usage. I partially fulfilled my goal of using guilt-by-association to judge the applications using certain permissions as spyware. My third goal to not alert an abuser to any anti-spyware inspection would need to be tested on a real person, but I believe the precautions I took in concealing Horoscope’s purpose and doing the actual risk assessment on a separate device are enough to fool the average person while not leaving evidence for a spyware application to forward to the abuser later. I accomplished the fourth goal of programmatically assessing risk with AssessAppRisk, and by my efficacy evaluation, did so successfully </w:t>
+        <w:t xml:space="preserve">. I then needed to analyze the data, which I accomplished in developing AnalyzeAndroidPermissions and finding patterns in popularity of usage and unique usage. I partially fulfilled my goal of using guilt-by-association to judge the applications using certain permissions as spyware. My third goal </w:t>
+      </w:r>
+      <w:r>
+        <w:t>(</w:t>
+      </w:r>
+      <w:r>
+        <w:t>to not alert an abuser to any anti-spyware inspection</w:t>
+      </w:r>
+      <w:r>
+        <w:t>)</w:t>
+      </w:r>
+      <w:r>
+        <w:t xml:space="preserve"> would need to be tested on a real person, but I believe the precautions I took in concealing Horoscope’s purpose and doing the actual risk assessment on a separate device are enough to fool the average person while not leaving evidence for a spyware application to forward to the abuser later. I accomplished the fourth goal of programmatically assessing risk with AssessAppRisk, and by my efficacy evaluation, did so successfully </w:t>
       </w:r>
       <w:r>
         <w:t>with few false negatives or false positives. The final goal was for the entire process of inspecting the device to be easy for a client to understand; since I am not using the tool with an actual client, I cannot say for sure if they would understand it. I designed the risk assessment application window for understanding and included verbal descriptions of what the assessment and permissions mean, aimed to help a trained technician explain the results to a client. Overall, I am fairly satisfied with what I have developed.</w:t>
@@ -2326,7 +2381,6 @@
       <w:r>
         <w:t xml:space="preserve"> developed to prevent it. I also learned about Android applications and permissions, including how an application requests them, how they are categorized, and what kinds of actions they allow an application to take. I created my first Android application with interactive buttons, which also involved learning about </w:t>
       </w:r>
-      <w:proofErr w:type="spellStart"/>
       <w:r>
         <w:rPr>
           <w:i/>
@@ -2334,7 +2388,6 @@
         </w:rPr>
         <w:t>PackageManager</w:t>
       </w:r>
-      <w:proofErr w:type="spellEnd"/>
       <w:r>
         <w:t xml:space="preserve"> and saving files to the Android device. The research and work that I have done was in the name of an important societal cause, which is my major motivation in life. I </w:t>
       </w:r>
@@ -2460,23 +2513,7 @@
           <w:rStyle w:val="fontstyle01"/>
           <w:rFonts w:ascii="Times New Roman" w:hAnsi="Times New Roman"/>
         </w:rPr>
-        <w:t xml:space="preserve">Diana Freed, Jackeline Palmer, Diana Elizabeth </w:t>
-      </w:r>
-      <w:proofErr w:type="spellStart"/>
-      <w:r>
-        <w:rPr>
-          <w:rStyle w:val="fontstyle01"/>
-          <w:rFonts w:ascii="Times New Roman" w:hAnsi="Times New Roman"/>
-        </w:rPr>
-        <w:t>Minchala</w:t>
-      </w:r>
-      <w:proofErr w:type="spellEnd"/>
-      <w:r>
-        <w:rPr>
-          <w:rStyle w:val="fontstyle01"/>
-          <w:rFonts w:ascii="Times New Roman" w:hAnsi="Times New Roman"/>
-        </w:rPr>
-        <w:t xml:space="preserve">, Karen Levy, Thomas </w:t>
+        <w:t xml:space="preserve">Diana Freed, Jackeline Palmer, Diana Elizabeth Minchala, Karen Levy, Thomas </w:t>
       </w:r>
     </w:p>
     <w:p>
@@ -2487,21 +2524,12 @@
           <w:rFonts w:ascii="Times New Roman" w:hAnsi="Times New Roman"/>
         </w:rPr>
       </w:pPr>
-      <w:proofErr w:type="spellStart"/>
       <w:r>
         <w:rPr>
           <w:rStyle w:val="fontstyle01"/>
           <w:rFonts w:ascii="Times New Roman" w:hAnsi="Times New Roman"/>
         </w:rPr>
-        <w:t>Ristenpart</w:t>
-      </w:r>
-      <w:proofErr w:type="spellEnd"/>
-      <w:r>
-        <w:rPr>
-          <w:rStyle w:val="fontstyle01"/>
-          <w:rFonts w:ascii="Times New Roman" w:hAnsi="Times New Roman"/>
-        </w:rPr>
-        <w:t xml:space="preserve">, and Nicola Dell. 2017. </w:t>
+        <w:t xml:space="preserve">Ristenpart, and Nicola Dell. 2017. </w:t>
       </w:r>
       <w:r>
         <w:rPr>
@@ -2540,21 +2568,12 @@
         </w:rPr>
         <w:t xml:space="preserve"> </w:t>
       </w:r>
-      <w:proofErr w:type="spellStart"/>
       <w:r>
         <w:rPr>
           <w:rStyle w:val="fontstyle01"/>
           <w:rFonts w:ascii="Times New Roman" w:hAnsi="Times New Roman"/>
         </w:rPr>
-        <w:t>DOI:https</w:t>
-      </w:r>
-      <w:proofErr w:type="spellEnd"/>
-      <w:r>
-        <w:rPr>
-          <w:rStyle w:val="fontstyle01"/>
-          <w:rFonts w:ascii="Times New Roman" w:hAnsi="Times New Roman"/>
-        </w:rPr>
-        <w:t>://doi.org/10.1145/3134681</w:t>
+        <w:t>DOI:https://doi.org/10.1145/3134681</w:t>
       </w:r>
     </w:p>
     <w:p>
@@ -2583,39 +2602,7 @@
           <w:rStyle w:val="fontstyle01"/>
           <w:rFonts w:ascii="Times New Roman" w:hAnsi="Times New Roman"/>
         </w:rPr>
-        <w:t xml:space="preserve">Diana Freed, Jackeline Palmer, Diana </w:t>
-      </w:r>
-      <w:proofErr w:type="spellStart"/>
-      <w:r>
-        <w:rPr>
-          <w:rStyle w:val="fontstyle01"/>
-          <w:rFonts w:ascii="Times New Roman" w:hAnsi="Times New Roman"/>
-        </w:rPr>
-        <w:t>Minchala</w:t>
-      </w:r>
-      <w:proofErr w:type="spellEnd"/>
-      <w:r>
-        <w:rPr>
-          <w:rStyle w:val="fontstyle01"/>
-          <w:rFonts w:ascii="Times New Roman" w:hAnsi="Times New Roman"/>
-        </w:rPr>
-        <w:t xml:space="preserve">, Karen Levy, Thomas </w:t>
-      </w:r>
-      <w:proofErr w:type="spellStart"/>
-      <w:r>
-        <w:rPr>
-          <w:rStyle w:val="fontstyle01"/>
-          <w:rFonts w:ascii="Times New Roman" w:hAnsi="Times New Roman"/>
-        </w:rPr>
-        <w:t>Ristenpart</w:t>
-      </w:r>
-      <w:proofErr w:type="spellEnd"/>
-      <w:r>
-        <w:rPr>
-          <w:rStyle w:val="fontstyle01"/>
-          <w:rFonts w:ascii="Times New Roman" w:hAnsi="Times New Roman"/>
-        </w:rPr>
-        <w:t xml:space="preserve">, and </w:t>
+        <w:t xml:space="preserve">Diana Freed, Jackeline Palmer, Diana Minchala, Karen Levy, Thomas Ristenpart, and </w:t>
       </w:r>
     </w:p>
     <w:p>
@@ -2691,23 +2678,7 @@
           <w:rStyle w:val="fontstyle01"/>
           <w:rFonts w:ascii="Times New Roman" w:hAnsi="Times New Roman"/>
         </w:rPr>
-        <w:t xml:space="preserve">Association for Computing Machinery, New York, NY, USA, Paper 667, 1–13. </w:t>
-      </w:r>
-      <w:proofErr w:type="spellStart"/>
-      <w:r>
-        <w:rPr>
-          <w:rStyle w:val="fontstyle01"/>
-          <w:rFonts w:ascii="Times New Roman" w:hAnsi="Times New Roman"/>
-        </w:rPr>
-        <w:t>DOI:https</w:t>
-      </w:r>
-      <w:proofErr w:type="spellEnd"/>
-      <w:r>
-        <w:rPr>
-          <w:rStyle w:val="fontstyle01"/>
-          <w:rFonts w:ascii="Times New Roman" w:hAnsi="Times New Roman"/>
-        </w:rPr>
-        <w:t>://doi.org/10.1145/3173574.3174241</w:t>
+        <w:t>Association for Computing Machinery, New York, NY, USA, Paper 667, 1–13. DOI:https://doi.org/10.1145/3173574.3174241</w:t>
       </w:r>
     </w:p>
     <w:p>
@@ -2813,23 +2784,7 @@
           <w:rStyle w:val="fontstyle01"/>
           <w:rFonts w:ascii="Times New Roman" w:hAnsi="Times New Roman"/>
         </w:rPr>
-        <w:t xml:space="preserve">441-458. </w:t>
-      </w:r>
-      <w:proofErr w:type="spellStart"/>
-      <w:r>
-        <w:rPr>
-          <w:rStyle w:val="fontstyle01"/>
-          <w:rFonts w:ascii="Times New Roman" w:hAnsi="Times New Roman"/>
-        </w:rPr>
-        <w:t>DOI:https</w:t>
-      </w:r>
-      <w:proofErr w:type="spellEnd"/>
-      <w:r>
-        <w:rPr>
-          <w:rStyle w:val="fontstyle01"/>
-          <w:rFonts w:ascii="Times New Roman" w:hAnsi="Times New Roman"/>
-        </w:rPr>
-        <w:t>://doi.ieeecomputersociety.org/</w:t>
+        <w:t>441-458. DOI:https://doi.ieeecomputersociety.org/</w:t>
       </w:r>
       <w:r>
         <w:rPr>
@@ -2883,21 +2838,12 @@
           <w:rFonts w:ascii="Times New Roman" w:hAnsi="Times New Roman"/>
         </w:rPr>
       </w:pPr>
-      <w:proofErr w:type="spellStart"/>
       <w:r>
         <w:rPr>
           <w:rStyle w:val="fontstyle01"/>
           <w:rFonts w:ascii="Times New Roman" w:hAnsi="Times New Roman"/>
         </w:rPr>
-        <w:t>Ristenpart</w:t>
-      </w:r>
-      <w:proofErr w:type="spellEnd"/>
-      <w:r>
-        <w:rPr>
-          <w:rStyle w:val="fontstyle01"/>
-          <w:rFonts w:ascii="Times New Roman" w:hAnsi="Times New Roman"/>
-        </w:rPr>
-        <w:t xml:space="preserve">. 2019. Clinical computer security for victims of intimate partner violence. In </w:t>
+        <w:t xml:space="preserve">Ristenpart. 2019. Clinical computer security for victims of intimate partner violence. In </w:t>
       </w:r>
       <w:r>
         <w:rPr>
@@ -2948,39 +2894,7 @@
           <w:rStyle w:val="fontstyle01"/>
           <w:rFonts w:ascii="Times New Roman" w:hAnsi="Times New Roman"/>
         </w:rPr>
-        <w:t xml:space="preserve">). August 14 – 16, 2019, Santa Clara, California, USA. 105-122. </w:t>
-      </w:r>
-      <w:proofErr w:type="spellStart"/>
-      <w:r>
-        <w:rPr>
-          <w:rStyle w:val="fontstyle01"/>
-          <w:rFonts w:ascii="Times New Roman" w:hAnsi="Times New Roman"/>
-        </w:rPr>
-        <w:t>DOI:https</w:t>
-      </w:r>
-      <w:proofErr w:type="spellEnd"/>
-      <w:r>
-        <w:rPr>
-          <w:rStyle w:val="fontstyle01"/>
-          <w:rFonts w:ascii="Times New Roman" w:hAnsi="Times New Roman"/>
-        </w:rPr>
-        <w:t>://dl.acm.org/</w:t>
-      </w:r>
-      <w:proofErr w:type="spellStart"/>
-      <w:r>
-        <w:rPr>
-          <w:rStyle w:val="fontstyle01"/>
-          <w:rFonts w:ascii="Times New Roman" w:hAnsi="Times New Roman"/>
-        </w:rPr>
-        <w:t>doi</w:t>
-      </w:r>
-      <w:proofErr w:type="spellEnd"/>
-      <w:r>
-        <w:rPr>
-          <w:rStyle w:val="fontstyle01"/>
-          <w:rFonts w:ascii="Times New Roman" w:hAnsi="Times New Roman"/>
-        </w:rPr>
-        <w:t>/10.5555/3361338.3361347</w:t>
+        <w:t>). August 14 – 16, 2019, Santa Clara, California, USA. 105-122. DOI:https://dl.acm.org/doi/10.5555/3361338.3361347</w:t>
       </w:r>
     </w:p>
     <w:p>
@@ -3020,21 +2934,12 @@
           <w:rFonts w:ascii="Times New Roman" w:hAnsi="Times New Roman"/>
         </w:rPr>
       </w:pPr>
-      <w:proofErr w:type="spellStart"/>
       <w:r>
         <w:rPr>
           <w:rStyle w:val="fontstyle01"/>
           <w:rFonts w:ascii="Times New Roman" w:hAnsi="Times New Roman"/>
         </w:rPr>
-        <w:t>Ristenpart</w:t>
-      </w:r>
-      <w:proofErr w:type="spellEnd"/>
-      <w:r>
-        <w:rPr>
-          <w:rStyle w:val="fontstyle01"/>
-          <w:rFonts w:ascii="Times New Roman" w:hAnsi="Times New Roman"/>
-        </w:rPr>
-        <w:t xml:space="preserve">, and Nicola Dell. 2019. </w:t>
+        <w:t xml:space="preserve">Ristenpart, and Nicola Dell. 2019. </w:t>
       </w:r>
       <w:r>
         <w:rPr>
@@ -3078,23 +2983,7 @@
           <w:rStyle w:val="fontstyle01"/>
           <w:rFonts w:ascii="Times New Roman" w:hAnsi="Times New Roman"/>
         </w:rPr>
-        <w:t xml:space="preserve"> 3, CSCW, Article 202 (November 2019), 24 pages. </w:t>
-      </w:r>
-      <w:proofErr w:type="spellStart"/>
-      <w:r>
-        <w:rPr>
-          <w:rStyle w:val="fontstyle01"/>
-          <w:rFonts w:ascii="Times New Roman" w:hAnsi="Times New Roman"/>
-        </w:rPr>
-        <w:t>DOI:https</w:t>
-      </w:r>
-      <w:proofErr w:type="spellEnd"/>
-      <w:r>
-        <w:rPr>
-          <w:rStyle w:val="fontstyle01"/>
-          <w:rFonts w:ascii="Times New Roman" w:hAnsi="Times New Roman"/>
-        </w:rPr>
-        <w:t>://doi.org/10.1145/3359304</w:t>
+        <w:t xml:space="preserve"> 3, CSCW, Article 202 (November 2019), 24 pages. DOI:https://doi.org/10.1145/3359304</w:t>
       </w:r>
     </w:p>
     <w:p>
@@ -3123,39 +3012,7 @@
           <w:rStyle w:val="fontstyle01"/>
           <w:rFonts w:ascii="Times New Roman" w:hAnsi="Times New Roman"/>
         </w:rPr>
-        <w:t xml:space="preserve">Kevin A. Roundy, Paula </w:t>
-      </w:r>
-      <w:proofErr w:type="spellStart"/>
-      <w:r>
-        <w:rPr>
-          <w:rStyle w:val="fontstyle01"/>
-          <w:rFonts w:ascii="Times New Roman" w:hAnsi="Times New Roman"/>
-        </w:rPr>
-        <w:t>Barmaimon</w:t>
-      </w:r>
-      <w:proofErr w:type="spellEnd"/>
-      <w:r>
-        <w:rPr>
-          <w:rStyle w:val="fontstyle01"/>
-          <w:rFonts w:ascii="Times New Roman" w:hAnsi="Times New Roman"/>
-        </w:rPr>
-        <w:t xml:space="preserve"> </w:t>
-      </w:r>
-      <w:proofErr w:type="spellStart"/>
-      <w:r>
-        <w:rPr>
-          <w:rStyle w:val="fontstyle01"/>
-          <w:rFonts w:ascii="Times New Roman" w:hAnsi="Times New Roman"/>
-        </w:rPr>
-        <w:t>Mendelberg</w:t>
-      </w:r>
-      <w:proofErr w:type="spellEnd"/>
-      <w:r>
-        <w:rPr>
-          <w:rStyle w:val="fontstyle01"/>
-          <w:rFonts w:ascii="Times New Roman" w:hAnsi="Times New Roman"/>
-        </w:rPr>
-        <w:t xml:space="preserve">, Nicola Dell, Damon McCoy, Daniel </w:t>
+        <w:t xml:space="preserve">Kevin A. Roundy, Paula Barmaimon Mendelberg, Nicola Dell, Damon McCoy, Daniel </w:t>
       </w:r>
     </w:p>
     <w:p>
@@ -3166,69 +3023,12 @@
           <w:rFonts w:ascii="Times New Roman" w:hAnsi="Times New Roman"/>
         </w:rPr>
       </w:pPr>
-      <w:proofErr w:type="spellStart"/>
       <w:r>
         <w:rPr>
           <w:rStyle w:val="fontstyle01"/>
           <w:rFonts w:ascii="Times New Roman" w:hAnsi="Times New Roman"/>
         </w:rPr>
-        <w:t>Nissani</w:t>
-      </w:r>
-      <w:proofErr w:type="spellEnd"/>
-      <w:r>
-        <w:rPr>
-          <w:rStyle w:val="fontstyle01"/>
-          <w:rFonts w:ascii="Times New Roman" w:hAnsi="Times New Roman"/>
-        </w:rPr>
-        <w:t xml:space="preserve">, Thomas </w:t>
-      </w:r>
-      <w:proofErr w:type="spellStart"/>
-      <w:r>
-        <w:rPr>
-          <w:rStyle w:val="fontstyle01"/>
-          <w:rFonts w:ascii="Times New Roman" w:hAnsi="Times New Roman"/>
-        </w:rPr>
-        <w:t>Ristenpart</w:t>
-      </w:r>
-      <w:proofErr w:type="spellEnd"/>
-      <w:r>
-        <w:rPr>
-          <w:rStyle w:val="fontstyle01"/>
-          <w:rFonts w:ascii="Times New Roman" w:hAnsi="Times New Roman"/>
-        </w:rPr>
-        <w:t xml:space="preserve">, and </w:t>
-      </w:r>
-      <w:proofErr w:type="spellStart"/>
-      <w:r>
-        <w:rPr>
-          <w:rStyle w:val="fontstyle01"/>
-          <w:rFonts w:ascii="Times New Roman" w:hAnsi="Times New Roman"/>
-        </w:rPr>
-        <w:t>Acar</w:t>
-      </w:r>
-      <w:proofErr w:type="spellEnd"/>
-      <w:r>
-        <w:rPr>
-          <w:rStyle w:val="fontstyle01"/>
-          <w:rFonts w:ascii="Times New Roman" w:hAnsi="Times New Roman"/>
-        </w:rPr>
-        <w:t xml:space="preserve"> </w:t>
-      </w:r>
-      <w:proofErr w:type="spellStart"/>
-      <w:r>
-        <w:rPr>
-          <w:rStyle w:val="fontstyle01"/>
-          <w:rFonts w:ascii="Times New Roman" w:hAnsi="Times New Roman"/>
-        </w:rPr>
-        <w:t>Tamersoy</w:t>
-      </w:r>
-      <w:proofErr w:type="spellEnd"/>
-      <w:r>
-        <w:rPr>
-          <w:rStyle w:val="fontstyle01"/>
-          <w:rFonts w:ascii="Times New Roman" w:hAnsi="Times New Roman"/>
-        </w:rPr>
-        <w:t xml:space="preserve">. 2020. The many kinds of creepware used for interpersonal attacks. In </w:t>
+        <w:t xml:space="preserve">Nissani, Thomas Ristenpart, and Acar Tamersoy. 2020. The many kinds of creepware used for interpersonal attacks. In </w:t>
       </w:r>
       <w:r>
         <w:rPr>
@@ -3318,23 +3118,7 @@
           <w:rStyle w:val="fontstyle01"/>
           <w:rFonts w:ascii="Times New Roman" w:hAnsi="Times New Roman"/>
         </w:rPr>
-        <w:t xml:space="preserve">Karen Levy, Bruce </w:t>
-      </w:r>
-      <w:proofErr w:type="spellStart"/>
-      <w:r>
-        <w:rPr>
-          <w:rStyle w:val="fontstyle01"/>
-          <w:rFonts w:ascii="Times New Roman" w:hAnsi="Times New Roman"/>
-        </w:rPr>
-        <w:t>Schneier</w:t>
-      </w:r>
-      <w:proofErr w:type="spellEnd"/>
-      <w:r>
-        <w:rPr>
-          <w:rStyle w:val="fontstyle01"/>
-          <w:rFonts w:ascii="Times New Roman" w:hAnsi="Times New Roman"/>
-        </w:rPr>
-        <w:t xml:space="preserve">, </w:t>
+        <w:t xml:space="preserve">Karen Levy, Bruce Schneier, </w:t>
       </w:r>
       <w:r>
         <w:rPr>
@@ -3397,46 +3181,14 @@
           <w:rStyle w:val="fontstyle01"/>
           <w:rFonts w:ascii="Times New Roman" w:hAnsi="Times New Roman"/>
         </w:rPr>
-        <w:t xml:space="preserve"> (May 2020), 13 pages. </w:t>
-      </w:r>
-      <w:proofErr w:type="spellStart"/>
+        <w:t xml:space="preserve"> (May 2020), 13 pages. DOI:</w:t>
+      </w:r>
       <w:r>
         <w:rPr>
           <w:rStyle w:val="fontstyle01"/>
           <w:rFonts w:ascii="Times New Roman" w:hAnsi="Times New Roman"/>
         </w:rPr>
-        <w:t>DOI:</w:t>
-      </w:r>
-      <w:r>
-        <w:rPr>
-          <w:rStyle w:val="fontstyle01"/>
-          <w:rFonts w:ascii="Times New Roman" w:hAnsi="Times New Roman"/>
-        </w:rPr>
-        <w:t>https</w:t>
-      </w:r>
-      <w:proofErr w:type="spellEnd"/>
-      <w:r>
-        <w:rPr>
-          <w:rStyle w:val="fontstyle01"/>
-          <w:rFonts w:ascii="Times New Roman" w:hAnsi="Times New Roman"/>
-        </w:rPr>
-        <w:t>://doi.org/10.1093/</w:t>
-      </w:r>
-      <w:proofErr w:type="spellStart"/>
-      <w:r>
-        <w:rPr>
-          <w:rStyle w:val="fontstyle01"/>
-          <w:rFonts w:ascii="Times New Roman" w:hAnsi="Times New Roman"/>
-        </w:rPr>
-        <w:t>cybsec</w:t>
-      </w:r>
-      <w:proofErr w:type="spellEnd"/>
-      <w:r>
-        <w:rPr>
-          <w:rStyle w:val="fontstyle01"/>
-          <w:rFonts w:ascii="Times New Roman" w:hAnsi="Times New Roman"/>
-        </w:rPr>
-        <w:t>/tyaa006</w:t>
+        <w:t>https://doi.org/10.1093/cybsec/tyaa006</w:t>
       </w:r>
       <w:r>
         <w:rPr>
@@ -3642,23 +3394,7 @@
           <w:rStyle w:val="fontstyle01"/>
           <w:rFonts w:ascii="Times New Roman" w:hAnsi="Times New Roman"/>
         </w:rPr>
-        <w:t xml:space="preserve">, 81 (March 2019), 156-181. </w:t>
-      </w:r>
-      <w:proofErr w:type="spellStart"/>
-      <w:r>
-        <w:rPr>
-          <w:rStyle w:val="fontstyle01"/>
-          <w:rFonts w:ascii="Times New Roman" w:hAnsi="Times New Roman"/>
-        </w:rPr>
-        <w:t>DOI:https</w:t>
-      </w:r>
-      <w:proofErr w:type="spellEnd"/>
-      <w:r>
-        <w:rPr>
-          <w:rStyle w:val="fontstyle01"/>
-          <w:rFonts w:ascii="Times New Roman" w:hAnsi="Times New Roman"/>
-        </w:rPr>
-        <w:t>://doi.org/10.1016/j.cose.2018.12.002.</w:t>
+        <w:t>, 81 (March 2019), 156-181. DOI:https://doi.org/10.1016/j.cose.2018.12.002.</w:t>
       </w:r>
     </w:p>
     <w:p>
@@ -3681,21 +3417,12 @@
           <w:rFonts w:ascii="Times New Roman" w:hAnsi="Times New Roman"/>
         </w:rPr>
       </w:pPr>
-      <w:proofErr w:type="spellStart"/>
       <w:r>
         <w:rPr>
           <w:rStyle w:val="fontstyle01"/>
           <w:rFonts w:ascii="Times New Roman" w:hAnsi="Times New Roman"/>
         </w:rPr>
-        <w:t>Shivang</w:t>
-      </w:r>
-      <w:proofErr w:type="spellEnd"/>
-      <w:r>
-        <w:rPr>
-          <w:rStyle w:val="fontstyle01"/>
-          <w:rFonts w:ascii="Times New Roman" w:hAnsi="Times New Roman"/>
-        </w:rPr>
-        <w:t xml:space="preserve"> Desai. </w:t>
+        <w:t xml:space="preserve">Shivang Desai. </w:t>
       </w:r>
       <w:r>
         <w:rPr>
@@ -3709,23 +3436,7 @@
           <w:rStyle w:val="fontstyle01"/>
           <w:rFonts w:ascii="Times New Roman" w:hAnsi="Times New Roman"/>
         </w:rPr>
-        <w:t xml:space="preserve">Why You </w:t>
-      </w:r>
-      <w:proofErr w:type="gramStart"/>
-      <w:r>
-        <w:rPr>
-          <w:rStyle w:val="fontstyle01"/>
-          <w:rFonts w:ascii="Times New Roman" w:hAnsi="Times New Roman"/>
-        </w:rPr>
-        <w:t>Shouldn’t</w:t>
-      </w:r>
-      <w:proofErr w:type="gramEnd"/>
-      <w:r>
-        <w:rPr>
-          <w:rStyle w:val="fontstyle01"/>
-          <w:rFonts w:ascii="Times New Roman" w:hAnsi="Times New Roman"/>
-        </w:rPr>
-        <w:t xml:space="preserve"> Trust “Safe” Spying Apps! Retrieved </w:t>
+        <w:t xml:space="preserve">Why You Shouldn’t Trust “Safe” Spying Apps! Retrieved </w:t>
       </w:r>
       <w:r>
         <w:rPr>
@@ -3769,21 +3480,12 @@
         </w:rPr>
         <w:tab/>
       </w:r>
-      <w:proofErr w:type="spellStart"/>
       <w:r>
         <w:rPr>
           <w:rStyle w:val="fontstyle01"/>
           <w:rFonts w:ascii="Times New Roman" w:hAnsi="Times New Roman"/>
         </w:rPr>
-        <w:t>shouldnt</w:t>
-      </w:r>
-      <w:proofErr w:type="spellEnd"/>
-      <w:r>
-        <w:rPr>
-          <w:rStyle w:val="fontstyle01"/>
-          <w:rFonts w:ascii="Times New Roman" w:hAnsi="Times New Roman"/>
-        </w:rPr>
-        <w:t>-trust-safe-spying-apps.</w:t>
+        <w:t>shouldnt-trust-safe-spying-apps.</w:t>
       </w:r>
     </w:p>
     <w:p>
@@ -3870,37 +3572,12 @@
           <w:rFonts w:ascii="Times New Roman" w:hAnsi="Times New Roman"/>
         </w:rPr>
       </w:pPr>
-      <w:proofErr w:type="spellStart"/>
       <w:r>
         <w:rPr>
           <w:rStyle w:val="fontstyle01"/>
           <w:rFonts w:ascii="Times New Roman" w:hAnsi="Times New Roman"/>
         </w:rPr>
-        <w:t>Shivang</w:t>
-      </w:r>
-      <w:proofErr w:type="spellEnd"/>
-      <w:r>
-        <w:rPr>
-          <w:rStyle w:val="fontstyle01"/>
-          <w:rFonts w:ascii="Times New Roman" w:hAnsi="Times New Roman"/>
-        </w:rPr>
-        <w:t xml:space="preserve"> Desai. 2019. A New Wave of </w:t>
-      </w:r>
-      <w:proofErr w:type="spellStart"/>
-      <w:r>
-        <w:rPr>
-          <w:rStyle w:val="fontstyle01"/>
-          <w:rFonts w:ascii="Times New Roman" w:hAnsi="Times New Roman"/>
-        </w:rPr>
-        <w:t>Stalkerware</w:t>
-      </w:r>
-      <w:proofErr w:type="spellEnd"/>
-      <w:r>
-        <w:rPr>
-          <w:rStyle w:val="fontstyle01"/>
-          <w:rFonts w:ascii="Times New Roman" w:hAnsi="Times New Roman"/>
-        </w:rPr>
-        <w:t xml:space="preserve"> Apps. Retrieved November </w:t>
+        <w:t xml:space="preserve">Shivang Desai. 2019. A New Wave of Stalkerware Apps. Retrieved November </w:t>
       </w:r>
       <w:r>
         <w:rPr>
@@ -4016,23 +3693,7 @@
           <w:rStyle w:val="fontstyle01"/>
           <w:rFonts w:ascii="Times New Roman" w:hAnsi="Times New Roman"/>
         </w:rPr>
-        <w:t xml:space="preserve">Connor </w:t>
-      </w:r>
-      <w:proofErr w:type="spellStart"/>
-      <w:r>
-        <w:rPr>
-          <w:rStyle w:val="fontstyle01"/>
-          <w:rFonts w:ascii="Times New Roman" w:hAnsi="Times New Roman"/>
-        </w:rPr>
-        <w:t>Tumbleson</w:t>
-      </w:r>
-      <w:proofErr w:type="spellEnd"/>
-      <w:r>
-        <w:rPr>
-          <w:rStyle w:val="fontstyle01"/>
-          <w:rFonts w:ascii="Times New Roman" w:hAnsi="Times New Roman"/>
-        </w:rPr>
-        <w:t xml:space="preserve">. 2019. Apktool. Retrieved November 22, 2020 from </w:t>
+        <w:t xml:space="preserve">Connor Tumbleson. 2019. Apktool. Retrieved November 22, 2020 from </w:t>
       </w:r>
     </w:p>
     <w:p>
@@ -4131,23 +3792,7 @@
           <w:rStyle w:val="fontstyle01"/>
           <w:rFonts w:ascii="Times New Roman" w:hAnsi="Times New Roman"/>
         </w:rPr>
-        <w:t xml:space="preserve">Android </w:t>
-      </w:r>
-      <w:proofErr w:type="gramStart"/>
-      <w:r>
-        <w:rPr>
-          <w:rStyle w:val="fontstyle01"/>
-          <w:rFonts w:ascii="Times New Roman" w:hAnsi="Times New Roman"/>
-        </w:rPr>
-        <w:t>Open Source</w:t>
-      </w:r>
-      <w:proofErr w:type="gramEnd"/>
-      <w:r>
-        <w:rPr>
-          <w:rStyle w:val="fontstyle01"/>
-          <w:rFonts w:ascii="Times New Roman" w:hAnsi="Times New Roman"/>
-        </w:rPr>
-        <w:t xml:space="preserve"> Project. 2020. AndroidManifest.xml. Retrieved November 22, </w:t>
+        <w:t xml:space="preserve">Android Open Source Project. 2020. AndroidManifest.xml. Retrieved November 22, </w:t>
       </w:r>
       <w:r>
         <w:rPr>
@@ -4442,47 +4087,78 @@
                 <w:szCs w:val="20"/>
               </w:rPr>
             </w:pPr>
-            <w:proofErr w:type="spellStart"/>
             <w:r>
               <w:rPr>
                 <w:sz w:val="20"/>
                 <w:szCs w:val="20"/>
               </w:rPr>
-              <w:t>AllTracker</w:t>
-            </w:r>
-            <w:proofErr w:type="spellEnd"/>
-            <w:r>
+              <w:t>AllTracker Anti-Theft [14]</w:t>
+            </w:r>
+          </w:p>
+        </w:tc>
+        <w:tc>
+          <w:tcPr>
+            <w:tcW w:w="4140" w:type="dxa"/>
+            <w:tcBorders>
+              <w:top w:val="single" w:sz="4" w:space="0" w:color="auto"/>
+            </w:tcBorders>
+          </w:tcPr>
+          <w:p>
+            <w:pPr>
               <w:rPr>
                 <w:sz w:val="20"/>
                 <w:szCs w:val="20"/>
               </w:rPr>
-              <w:t xml:space="preserve"> Anti-Theft [14]</w:t>
-            </w:r>
-          </w:p>
-        </w:tc>
-        <w:tc>
-          <w:tcPr>
-            <w:tcW w:w="4140" w:type="dxa"/>
-            <w:tcBorders>
-              <w:top w:val="single" w:sz="4" w:space="0" w:color="auto"/>
-            </w:tcBorders>
-          </w:tcPr>
-          <w:p>
-            <w:pPr>
+            </w:pPr>
+            <w:r>
               <w:rPr>
                 <w:sz w:val="20"/>
                 <w:szCs w:val="20"/>
               </w:rPr>
-            </w:pPr>
-            <w:proofErr w:type="spellStart"/>
-            <w:r>
+              <w:t>city.russ.alltrackercorp</w:t>
+            </w:r>
+          </w:p>
+        </w:tc>
+      </w:tr>
+      <w:tr>
+        <w:tc>
+          <w:tcPr>
+            <w:tcW w:w="2970" w:type="dxa"/>
+          </w:tcPr>
+          <w:p>
+            <w:pPr>
               <w:rPr>
                 <w:sz w:val="20"/>
                 <w:szCs w:val="20"/>
               </w:rPr>
-              <w:t>city.russ.alltrackercorp</w:t>
-            </w:r>
-            <w:proofErr w:type="spellEnd"/>
+            </w:pPr>
+            <w:r>
+              <w:rPr>
+                <w:sz w:val="20"/>
+                <w:szCs w:val="20"/>
+              </w:rPr>
+              <w:t>Update manager [14]</w:t>
+            </w:r>
+          </w:p>
+        </w:tc>
+        <w:tc>
+          <w:tcPr>
+            <w:tcW w:w="4140" w:type="dxa"/>
+          </w:tcPr>
+          <w:p>
+            <w:pPr>
+              <w:rPr>
+                <w:sz w:val="20"/>
+                <w:szCs w:val="20"/>
+              </w:rPr>
+            </w:pPr>
+            <w:r>
+              <w:rPr>
+                <w:sz w:val="20"/>
+                <w:szCs w:val="20"/>
+              </w:rPr>
+              <w:t>com.ibm.fb</w:t>
+            </w:r>
           </w:p>
         </w:tc>
       </w:tr>
@@ -4503,7 +4179,7 @@
                 <w:sz w:val="20"/>
                 <w:szCs w:val="20"/>
               </w:rPr>
-              <w:t>Update manager [14]</w:t>
+              <w:t>Cell Tracker Kids</w:t>
             </w:r>
           </w:p>
         </w:tc>
@@ -4518,15 +4194,13 @@
                 <w:szCs w:val="20"/>
               </w:rPr>
             </w:pPr>
-            <w:proofErr w:type="spellStart"/>
             <w:r>
               <w:rPr>
                 <w:sz w:val="20"/>
                 <w:szCs w:val="20"/>
               </w:rPr>
-              <w:t>com.ibm.fb</w:t>
-            </w:r>
-            <w:proofErr w:type="spellEnd"/>
+              <w:t>us.cell.tracker.kids.locator</w:t>
+            </w:r>
           </w:p>
         </w:tc>
       </w:tr>
@@ -4547,7 +4221,7 @@
                 <w:sz w:val="20"/>
                 <w:szCs w:val="20"/>
               </w:rPr>
-              <w:t>Cell Tracker Kids</w:t>
+              <w:t>Cerberus [4]</w:t>
             </w:r>
           </w:p>
         </w:tc>
@@ -4562,15 +4236,13 @@
                 <w:szCs w:val="20"/>
               </w:rPr>
             </w:pPr>
-            <w:proofErr w:type="spellStart"/>
             <w:r>
               <w:rPr>
                 <w:sz w:val="20"/>
                 <w:szCs w:val="20"/>
               </w:rPr>
-              <w:t>us.cell.tracker.kids.locator</w:t>
-            </w:r>
-            <w:proofErr w:type="spellEnd"/>
+              <w:t>com.lsdroid.cerberuss</w:t>
+            </w:r>
           </w:p>
         </w:tc>
       </w:tr>
@@ -4591,7 +4263,7 @@
                 <w:sz w:val="20"/>
                 <w:szCs w:val="20"/>
               </w:rPr>
-              <w:t>Cerberus [4]</w:t>
+              <w:t>Clone WhatsWeb Pro [7]</w:t>
             </w:r>
           </w:p>
         </w:tc>
@@ -4606,15 +4278,13 @@
                 <w:szCs w:val="20"/>
               </w:rPr>
             </w:pPr>
-            <w:proofErr w:type="spellStart"/>
             <w:r>
               <w:rPr>
                 <w:sz w:val="20"/>
                 <w:szCs w:val="20"/>
               </w:rPr>
-              <w:t>com.lsdroid.cerberuss</w:t>
-            </w:r>
-            <w:proofErr w:type="spellEnd"/>
+              <w:t>clone.whatsapp.pro</w:t>
+            </w:r>
           </w:p>
         </w:tc>
       </w:tr>
@@ -4635,29 +4305,35 @@
                 <w:sz w:val="20"/>
                 <w:szCs w:val="20"/>
               </w:rPr>
-              <w:t xml:space="preserve">Clone </w:t>
-            </w:r>
-            <w:proofErr w:type="spellStart"/>
-            <w:r>
+              <w:t>Control by SMS [7]</w:t>
+            </w:r>
+          </w:p>
+        </w:tc>
+        <w:tc>
+          <w:tcPr>
+            <w:tcW w:w="4140" w:type="dxa"/>
+          </w:tcPr>
+          <w:p>
+            <w:pPr>
               <w:rPr>
                 <w:sz w:val="20"/>
                 <w:szCs w:val="20"/>
               </w:rPr>
-              <w:t>WhatsWeb</w:t>
-            </w:r>
-            <w:proofErr w:type="spellEnd"/>
+            </w:pPr>
             <w:r>
               <w:rPr>
                 <w:sz w:val="20"/>
                 <w:szCs w:val="20"/>
               </w:rPr>
-              <w:t xml:space="preserve"> Pro [7]</w:t>
-            </w:r>
-          </w:p>
-        </w:tc>
-        <w:tc>
-          <w:tcPr>
-            <w:tcW w:w="4140" w:type="dxa"/>
+              <w:t>smartmob.com.controller</w:t>
+            </w:r>
+          </w:p>
+        </w:tc>
+      </w:tr>
+      <w:tr>
+        <w:tc>
+          <w:tcPr>
+            <w:tcW w:w="2970" w:type="dxa"/>
           </w:tcPr>
           <w:p>
             <w:pPr>
@@ -4671,7 +4347,27 @@
                 <w:sz w:val="20"/>
                 <w:szCs w:val="20"/>
               </w:rPr>
-              <w:t>clone.whatsapp.pro</w:t>
+              <w:t>FamiSafe</w:t>
+            </w:r>
+          </w:p>
+        </w:tc>
+        <w:tc>
+          <w:tcPr>
+            <w:tcW w:w="4140" w:type="dxa"/>
+          </w:tcPr>
+          <w:p>
+            <w:pPr>
+              <w:rPr>
+                <w:sz w:val="20"/>
+                <w:szCs w:val="20"/>
+              </w:rPr>
+            </w:pPr>
+            <w:r>
+              <w:rPr>
+                <w:sz w:val="20"/>
+                <w:szCs w:val="20"/>
+              </w:rPr>
+              <w:t>com.wondershare.famisafe</w:t>
             </w:r>
           </w:p>
         </w:tc>
@@ -4693,7 +4389,7 @@
                 <w:sz w:val="20"/>
                 <w:szCs w:val="20"/>
               </w:rPr>
-              <w:t>Control by SMS [7]</w:t>
+              <w:t>Girlfriend Cell Tracker [7]</w:t>
             </w:r>
           </w:p>
         </w:tc>
@@ -4708,15 +4404,13 @@
                 <w:szCs w:val="20"/>
               </w:rPr>
             </w:pPr>
-            <w:proofErr w:type="spellStart"/>
             <w:r>
               <w:rPr>
                 <w:sz w:val="20"/>
                 <w:szCs w:val="20"/>
               </w:rPr>
-              <w:t>smartmob.com.controller</w:t>
-            </w:r>
-            <w:proofErr w:type="spellEnd"/>
+              <w:t>com.omrup.cell.tracker</w:t>
+            </w:r>
           </w:p>
         </w:tc>
       </w:tr>
@@ -4732,15 +4426,13 @@
                 <w:szCs w:val="20"/>
               </w:rPr>
             </w:pPr>
-            <w:proofErr w:type="spellStart"/>
             <w:r>
               <w:rPr>
                 <w:sz w:val="20"/>
                 <w:szCs w:val="20"/>
               </w:rPr>
-              <w:t>FamiSafe</w:t>
-            </w:r>
-            <w:proofErr w:type="spellEnd"/>
+              <w:t>Highster Mobile</w:t>
+            </w:r>
           </w:p>
         </w:tc>
         <w:tc>
@@ -4754,15 +4446,13 @@
                 <w:szCs w:val="20"/>
               </w:rPr>
             </w:pPr>
-            <w:proofErr w:type="spellStart"/>
             <w:r>
               <w:rPr>
                 <w:sz w:val="20"/>
                 <w:szCs w:val="20"/>
               </w:rPr>
-              <w:t>com.wondershare.famisafe</w:t>
-            </w:r>
-            <w:proofErr w:type="spellEnd"/>
+              <w:t>com.highstermobile.main</w:t>
+            </w:r>
           </w:p>
         </w:tc>
       </w:tr>
@@ -4783,7 +4473,7 @@
                 <w:sz w:val="20"/>
                 <w:szCs w:val="20"/>
               </w:rPr>
-              <w:t>Girlfriend Cell Tracker [7]</w:t>
+              <w:t>Hoverwatch</w:t>
             </w:r>
           </w:p>
         </w:tc>
@@ -4798,15 +4488,13 @@
                 <w:szCs w:val="20"/>
               </w:rPr>
             </w:pPr>
-            <w:proofErr w:type="spellStart"/>
             <w:r>
               <w:rPr>
                 <w:sz w:val="20"/>
                 <w:szCs w:val="20"/>
               </w:rPr>
-              <w:t>com.omrup.cell.tracker</w:t>
-            </w:r>
-            <w:proofErr w:type="spellEnd"/>
+              <w:t>com.android.core.mntg</w:t>
+            </w:r>
           </w:p>
         </w:tc>
       </w:tr>
@@ -4822,44 +4510,75 @@
                 <w:szCs w:val="20"/>
               </w:rPr>
             </w:pPr>
-            <w:proofErr w:type="spellStart"/>
             <w:r>
               <w:rPr>
                 <w:sz w:val="20"/>
                 <w:szCs w:val="20"/>
               </w:rPr>
-              <w:t>Highster</w:t>
-            </w:r>
-            <w:proofErr w:type="spellEnd"/>
-            <w:r>
+              <w:t>iKeyMonitor [4]</w:t>
+            </w:r>
+          </w:p>
+        </w:tc>
+        <w:tc>
+          <w:tcPr>
+            <w:tcW w:w="4140" w:type="dxa"/>
+          </w:tcPr>
+          <w:p>
+            <w:pPr>
               <w:rPr>
                 <w:sz w:val="20"/>
                 <w:szCs w:val="20"/>
               </w:rPr>
-              <w:t xml:space="preserve"> Mobile</w:t>
-            </w:r>
-          </w:p>
-        </w:tc>
-        <w:tc>
-          <w:tcPr>
-            <w:tcW w:w="4140" w:type="dxa"/>
-          </w:tcPr>
-          <w:p>
-            <w:pPr>
+            </w:pPr>
+            <w:r>
               <w:rPr>
                 <w:sz w:val="20"/>
                 <w:szCs w:val="20"/>
               </w:rPr>
-            </w:pPr>
-            <w:proofErr w:type="spellStart"/>
-            <w:r>
+              <w:t>com.sec.android.internet.im.service.im20190419</w:t>
+            </w:r>
+          </w:p>
+        </w:tc>
+      </w:tr>
+      <w:tr>
+        <w:tc>
+          <w:tcPr>
+            <w:tcW w:w="2970" w:type="dxa"/>
+          </w:tcPr>
+          <w:p>
+            <w:pPr>
               <w:rPr>
                 <w:sz w:val="20"/>
                 <w:szCs w:val="20"/>
               </w:rPr>
-              <w:t>com.highstermobile.main</w:t>
-            </w:r>
-            <w:proofErr w:type="spellEnd"/>
+            </w:pPr>
+            <w:r>
+              <w:rPr>
+                <w:sz w:val="20"/>
+                <w:szCs w:val="20"/>
+              </w:rPr>
+              <w:t>IP Webcam [7]</w:t>
+            </w:r>
+          </w:p>
+        </w:tc>
+        <w:tc>
+          <w:tcPr>
+            <w:tcW w:w="4140" w:type="dxa"/>
+          </w:tcPr>
+          <w:p>
+            <w:pPr>
+              <w:rPr>
+                <w:sz w:val="20"/>
+                <w:szCs w:val="20"/>
+              </w:rPr>
+            </w:pPr>
+            <w:r>
+              <w:rPr>
+                <w:sz w:val="20"/>
+                <w:szCs w:val="20"/>
+              </w:rPr>
+              <w:t>com.pas.webcam</w:t>
+            </w:r>
           </w:p>
         </w:tc>
       </w:tr>
@@ -4875,15 +4594,13 @@
                 <w:szCs w:val="20"/>
               </w:rPr>
             </w:pPr>
-            <w:proofErr w:type="spellStart"/>
             <w:r>
               <w:rPr>
                 <w:sz w:val="20"/>
                 <w:szCs w:val="20"/>
               </w:rPr>
-              <w:t>Hoverwatch</w:t>
-            </w:r>
-            <w:proofErr w:type="spellEnd"/>
+              <w:t>iSpyoo [14]</w:t>
+            </w:r>
           </w:p>
         </w:tc>
         <w:tc>
@@ -4897,15 +4614,13 @@
                 <w:szCs w:val="20"/>
               </w:rPr>
             </w:pPr>
-            <w:proofErr w:type="spellStart"/>
             <w:r>
               <w:rPr>
                 <w:sz w:val="20"/>
                 <w:szCs w:val="20"/>
               </w:rPr>
-              <w:t>com.android.core.mntg</w:t>
-            </w:r>
-            <w:proofErr w:type="spellEnd"/>
+              <w:t>com.systemservice</w:t>
+            </w:r>
           </w:p>
         </w:tc>
       </w:tr>
@@ -4921,41 +4636,74 @@
                 <w:szCs w:val="20"/>
               </w:rPr>
             </w:pPr>
-            <w:proofErr w:type="spellStart"/>
             <w:r>
               <w:rPr>
                 <w:sz w:val="20"/>
                 <w:szCs w:val="20"/>
               </w:rPr>
-              <w:t>iKeyMonitor</w:t>
-            </w:r>
-            <w:proofErr w:type="spellEnd"/>
-            <w:r>
+              <w:t>Mrecorder [7]</w:t>
+            </w:r>
+          </w:p>
+        </w:tc>
+        <w:tc>
+          <w:tcPr>
+            <w:tcW w:w="4140" w:type="dxa"/>
+          </w:tcPr>
+          <w:p>
+            <w:pPr>
               <w:rPr>
                 <w:sz w:val="20"/>
                 <w:szCs w:val="20"/>
               </w:rPr>
-              <w:t xml:space="preserve"> [4]</w:t>
-            </w:r>
-          </w:p>
-        </w:tc>
-        <w:tc>
-          <w:tcPr>
-            <w:tcW w:w="4140" w:type="dxa"/>
-          </w:tcPr>
-          <w:p>
-            <w:pPr>
+            </w:pPr>
+            <w:r>
               <w:rPr>
                 <w:sz w:val="20"/>
                 <w:szCs w:val="20"/>
               </w:rPr>
-            </w:pPr>
-            <w:r>
+              <w:t>com.mobileservice.sync</w:t>
+            </w:r>
+          </w:p>
+        </w:tc>
+      </w:tr>
+      <w:tr>
+        <w:tc>
+          <w:tcPr>
+            <w:tcW w:w="2970" w:type="dxa"/>
+          </w:tcPr>
+          <w:p>
+            <w:pPr>
               <w:rPr>
                 <w:sz w:val="20"/>
                 <w:szCs w:val="20"/>
               </w:rPr>
-              <w:t>com.sec.android.internet.im.service.im20190419</w:t>
+            </w:pPr>
+            <w:r>
+              <w:rPr>
+                <w:sz w:val="20"/>
+                <w:szCs w:val="20"/>
+              </w:rPr>
+              <w:t>Screen Recorder [7]</w:t>
+            </w:r>
+          </w:p>
+        </w:tc>
+        <w:tc>
+          <w:tcPr>
+            <w:tcW w:w="4140" w:type="dxa"/>
+          </w:tcPr>
+          <w:p>
+            <w:pPr>
+              <w:rPr>
+                <w:sz w:val="20"/>
+                <w:szCs w:val="20"/>
+              </w:rPr>
+            </w:pPr>
+            <w:r>
+              <w:rPr>
+                <w:sz w:val="20"/>
+                <w:szCs w:val="20"/>
+              </w:rPr>
+              <w:t>net.example.hatiboy.gpcapture</w:t>
             </w:r>
           </w:p>
         </w:tc>
@@ -4977,7 +4725,7 @@
                 <w:sz w:val="20"/>
                 <w:szCs w:val="20"/>
               </w:rPr>
-              <w:t>IP Webcam [7]</w:t>
+              <w:t>SMS Forwarder [7]</w:t>
             </w:r>
           </w:p>
         </w:tc>
@@ -4992,15 +4740,13 @@
                 <w:szCs w:val="20"/>
               </w:rPr>
             </w:pPr>
-            <w:proofErr w:type="spellStart"/>
             <w:r>
               <w:rPr>
                 <w:sz w:val="20"/>
                 <w:szCs w:val="20"/>
               </w:rPr>
-              <w:t>com.pas.webcam</w:t>
-            </w:r>
-            <w:proofErr w:type="spellEnd"/>
+              <w:t>cz.psencik.smsforwarder</w:t>
+            </w:r>
           </w:p>
         </w:tc>
       </w:tr>
@@ -5016,44 +4762,75 @@
                 <w:szCs w:val="20"/>
               </w:rPr>
             </w:pPr>
-            <w:proofErr w:type="spellStart"/>
             <w:r>
               <w:rPr>
                 <w:sz w:val="20"/>
                 <w:szCs w:val="20"/>
               </w:rPr>
-              <w:t>iSpyoo</w:t>
-            </w:r>
-            <w:proofErr w:type="spellEnd"/>
-            <w:r>
+              <w:t>Spy GPS SMS Call Controller [7]</w:t>
+            </w:r>
+          </w:p>
+        </w:tc>
+        <w:tc>
+          <w:tcPr>
+            <w:tcW w:w="4140" w:type="dxa"/>
+          </w:tcPr>
+          <w:p>
+            <w:pPr>
               <w:rPr>
                 <w:sz w:val="20"/>
                 <w:szCs w:val="20"/>
               </w:rPr>
-              <w:t xml:space="preserve"> [14]</w:t>
-            </w:r>
-          </w:p>
-        </w:tc>
-        <w:tc>
-          <w:tcPr>
-            <w:tcW w:w="4140" w:type="dxa"/>
-          </w:tcPr>
-          <w:p>
-            <w:pPr>
+            </w:pPr>
+            <w:r>
               <w:rPr>
                 <w:sz w:val="20"/>
                 <w:szCs w:val="20"/>
               </w:rPr>
-            </w:pPr>
-            <w:proofErr w:type="spellStart"/>
-            <w:r>
+              <w:t>com.dspark.phone.modefind</w:t>
+            </w:r>
+          </w:p>
+        </w:tc>
+      </w:tr>
+      <w:tr>
+        <w:tc>
+          <w:tcPr>
+            <w:tcW w:w="2970" w:type="dxa"/>
+          </w:tcPr>
+          <w:p>
+            <w:pPr>
               <w:rPr>
                 <w:sz w:val="20"/>
                 <w:szCs w:val="20"/>
               </w:rPr>
-              <w:t>com.systemservice</w:t>
-            </w:r>
-            <w:proofErr w:type="spellEnd"/>
+            </w:pPr>
+            <w:r>
+              <w:rPr>
+                <w:sz w:val="20"/>
+                <w:szCs w:val="20"/>
+              </w:rPr>
+              <w:t>Spy to Mobile [7]</w:t>
+            </w:r>
+          </w:p>
+        </w:tc>
+        <w:tc>
+          <w:tcPr>
+            <w:tcW w:w="4140" w:type="dxa"/>
+          </w:tcPr>
+          <w:p>
+            <w:pPr>
+              <w:rPr>
+                <w:sz w:val="20"/>
+                <w:szCs w:val="20"/>
+              </w:rPr>
+            </w:pPr>
+            <w:r>
+              <w:rPr>
+                <w:sz w:val="20"/>
+                <w:szCs w:val="20"/>
+              </w:rPr>
+              <w:t>com.spy2mobile.light</w:t>
+            </w:r>
           </w:p>
         </w:tc>
       </w:tr>
@@ -5069,315 +4846,75 @@
                 <w:szCs w:val="20"/>
               </w:rPr>
             </w:pPr>
-            <w:proofErr w:type="spellStart"/>
             <w:r>
               <w:rPr>
                 <w:sz w:val="20"/>
                 <w:szCs w:val="20"/>
               </w:rPr>
-              <w:t>Mrecorder</w:t>
-            </w:r>
-            <w:proofErr w:type="spellEnd"/>
-            <w:r>
+              <w:t>TrackView [4]</w:t>
+            </w:r>
+          </w:p>
+        </w:tc>
+        <w:tc>
+          <w:tcPr>
+            <w:tcW w:w="4140" w:type="dxa"/>
+          </w:tcPr>
+          <w:p>
+            <w:pPr>
               <w:rPr>
                 <w:sz w:val="20"/>
                 <w:szCs w:val="20"/>
               </w:rPr>
-              <w:t xml:space="preserve"> [7]</w:t>
-            </w:r>
-          </w:p>
-        </w:tc>
-        <w:tc>
-          <w:tcPr>
-            <w:tcW w:w="4140" w:type="dxa"/>
-          </w:tcPr>
-          <w:p>
-            <w:pPr>
+            </w:pPr>
+            <w:r>
               <w:rPr>
                 <w:sz w:val="20"/>
                 <w:szCs w:val="20"/>
               </w:rPr>
-            </w:pPr>
-            <w:proofErr w:type="spellStart"/>
-            <w:r>
+              <w:t>com.trackview</w:t>
+            </w:r>
+          </w:p>
+        </w:tc>
+      </w:tr>
+      <w:tr>
+        <w:tc>
+          <w:tcPr>
+            <w:tcW w:w="2970" w:type="dxa"/>
+          </w:tcPr>
+          <w:p>
+            <w:pPr>
               <w:rPr>
                 <w:sz w:val="20"/>
                 <w:szCs w:val="20"/>
               </w:rPr>
-              <w:t>com.mobileservice.sync</w:t>
-            </w:r>
-            <w:proofErr w:type="spellEnd"/>
-          </w:p>
-        </w:tc>
-      </w:tr>
-      <w:tr>
-        <w:tc>
-          <w:tcPr>
-            <w:tcW w:w="2970" w:type="dxa"/>
-          </w:tcPr>
-          <w:p>
-            <w:pPr>
+            </w:pPr>
+            <w:r>
               <w:rPr>
                 <w:sz w:val="20"/>
                 <w:szCs w:val="20"/>
               </w:rPr>
-            </w:pPr>
-            <w:r>
+              <w:t>Unseen – No Last Seen [7]</w:t>
+            </w:r>
+          </w:p>
+        </w:tc>
+        <w:tc>
+          <w:tcPr>
+            <w:tcW w:w="4140" w:type="dxa"/>
+          </w:tcPr>
+          <w:p>
+            <w:pPr>
               <w:rPr>
                 <w:sz w:val="20"/>
                 <w:szCs w:val="20"/>
               </w:rPr>
-              <w:t>Screen Recorder [7]</w:t>
-            </w:r>
-          </w:p>
-        </w:tc>
-        <w:tc>
-          <w:tcPr>
-            <w:tcW w:w="4140" w:type="dxa"/>
-          </w:tcPr>
-          <w:p>
-            <w:pPr>
+            </w:pPr>
+            <w:r>
               <w:rPr>
                 <w:sz w:val="20"/>
                 <w:szCs w:val="20"/>
               </w:rPr>
-            </w:pPr>
-            <w:proofErr w:type="spellStart"/>
-            <w:r>
-              <w:rPr>
-                <w:sz w:val="20"/>
-                <w:szCs w:val="20"/>
-              </w:rPr>
-              <w:t>net.example.hatiboy.gpcapture</w:t>
-            </w:r>
-            <w:proofErr w:type="spellEnd"/>
-          </w:p>
-        </w:tc>
-      </w:tr>
-      <w:tr>
-        <w:tc>
-          <w:tcPr>
-            <w:tcW w:w="2970" w:type="dxa"/>
-          </w:tcPr>
-          <w:p>
-            <w:pPr>
-              <w:rPr>
-                <w:sz w:val="20"/>
-                <w:szCs w:val="20"/>
-              </w:rPr>
-            </w:pPr>
-            <w:r>
-              <w:rPr>
-                <w:sz w:val="20"/>
-                <w:szCs w:val="20"/>
-              </w:rPr>
-              <w:t>SMS Forwarder [7]</w:t>
-            </w:r>
-          </w:p>
-        </w:tc>
-        <w:tc>
-          <w:tcPr>
-            <w:tcW w:w="4140" w:type="dxa"/>
-          </w:tcPr>
-          <w:p>
-            <w:pPr>
-              <w:rPr>
-                <w:sz w:val="20"/>
-                <w:szCs w:val="20"/>
-              </w:rPr>
-            </w:pPr>
-            <w:proofErr w:type="spellStart"/>
-            <w:r>
-              <w:rPr>
-                <w:sz w:val="20"/>
-                <w:szCs w:val="20"/>
-              </w:rPr>
-              <w:t>cz.psencik.smsforwarder</w:t>
-            </w:r>
-            <w:proofErr w:type="spellEnd"/>
-          </w:p>
-        </w:tc>
-      </w:tr>
-      <w:tr>
-        <w:tc>
-          <w:tcPr>
-            <w:tcW w:w="2970" w:type="dxa"/>
-          </w:tcPr>
-          <w:p>
-            <w:pPr>
-              <w:rPr>
-                <w:sz w:val="20"/>
-                <w:szCs w:val="20"/>
-              </w:rPr>
-            </w:pPr>
-            <w:r>
-              <w:rPr>
-                <w:sz w:val="20"/>
-                <w:szCs w:val="20"/>
-              </w:rPr>
-              <w:t>Spy GPS SMS Call Controller [7]</w:t>
-            </w:r>
-          </w:p>
-        </w:tc>
-        <w:tc>
-          <w:tcPr>
-            <w:tcW w:w="4140" w:type="dxa"/>
-          </w:tcPr>
-          <w:p>
-            <w:pPr>
-              <w:rPr>
-                <w:sz w:val="20"/>
-                <w:szCs w:val="20"/>
-              </w:rPr>
-            </w:pPr>
-            <w:proofErr w:type="spellStart"/>
-            <w:r>
-              <w:rPr>
-                <w:sz w:val="20"/>
-                <w:szCs w:val="20"/>
-              </w:rPr>
-              <w:t>com.dspark.phone.modefind</w:t>
-            </w:r>
-            <w:proofErr w:type="spellEnd"/>
-          </w:p>
-        </w:tc>
-      </w:tr>
-      <w:tr>
-        <w:tc>
-          <w:tcPr>
-            <w:tcW w:w="2970" w:type="dxa"/>
-          </w:tcPr>
-          <w:p>
-            <w:pPr>
-              <w:rPr>
-                <w:sz w:val="20"/>
-                <w:szCs w:val="20"/>
-              </w:rPr>
-            </w:pPr>
-            <w:r>
-              <w:rPr>
-                <w:sz w:val="20"/>
-                <w:szCs w:val="20"/>
-              </w:rPr>
-              <w:t>Spy to Mobile [7]</w:t>
-            </w:r>
-          </w:p>
-        </w:tc>
-        <w:tc>
-          <w:tcPr>
-            <w:tcW w:w="4140" w:type="dxa"/>
-          </w:tcPr>
-          <w:p>
-            <w:pPr>
-              <w:rPr>
-                <w:sz w:val="20"/>
-                <w:szCs w:val="20"/>
-              </w:rPr>
-            </w:pPr>
-            <w:r>
-              <w:rPr>
-                <w:sz w:val="20"/>
-                <w:szCs w:val="20"/>
-              </w:rPr>
-              <w:t>com.spy2mobile.light</w:t>
-            </w:r>
-          </w:p>
-        </w:tc>
-      </w:tr>
-      <w:tr>
-        <w:tc>
-          <w:tcPr>
-            <w:tcW w:w="2970" w:type="dxa"/>
-          </w:tcPr>
-          <w:p>
-            <w:pPr>
-              <w:rPr>
-                <w:sz w:val="20"/>
-                <w:szCs w:val="20"/>
-              </w:rPr>
-            </w:pPr>
-            <w:proofErr w:type="spellStart"/>
-            <w:r>
-              <w:rPr>
-                <w:sz w:val="20"/>
-                <w:szCs w:val="20"/>
-              </w:rPr>
-              <w:t>TrackView</w:t>
-            </w:r>
-            <w:proofErr w:type="spellEnd"/>
-            <w:r>
-              <w:rPr>
-                <w:sz w:val="20"/>
-                <w:szCs w:val="20"/>
-              </w:rPr>
-              <w:t xml:space="preserve"> [4]</w:t>
-            </w:r>
-          </w:p>
-        </w:tc>
-        <w:tc>
-          <w:tcPr>
-            <w:tcW w:w="4140" w:type="dxa"/>
-          </w:tcPr>
-          <w:p>
-            <w:pPr>
-              <w:rPr>
-                <w:sz w:val="20"/>
-                <w:szCs w:val="20"/>
-              </w:rPr>
-            </w:pPr>
-            <w:proofErr w:type="spellStart"/>
-            <w:r>
-              <w:rPr>
-                <w:sz w:val="20"/>
-                <w:szCs w:val="20"/>
-              </w:rPr>
-              <w:t>com.trackview</w:t>
-            </w:r>
-            <w:proofErr w:type="spellEnd"/>
-          </w:p>
-        </w:tc>
-      </w:tr>
-      <w:tr>
-        <w:tc>
-          <w:tcPr>
-            <w:tcW w:w="2970" w:type="dxa"/>
-          </w:tcPr>
-          <w:p>
-            <w:pPr>
-              <w:rPr>
-                <w:sz w:val="20"/>
-                <w:szCs w:val="20"/>
-              </w:rPr>
-            </w:pPr>
-            <w:r>
-              <w:rPr>
-                <w:sz w:val="20"/>
-                <w:szCs w:val="20"/>
-              </w:rPr>
-              <w:t>Unseen – No Last Seen [7]</w:t>
-            </w:r>
-          </w:p>
-        </w:tc>
-        <w:tc>
-          <w:tcPr>
-            <w:tcW w:w="4140" w:type="dxa"/>
-          </w:tcPr>
-          <w:p>
-            <w:pPr>
-              <w:rPr>
-                <w:sz w:val="20"/>
-                <w:szCs w:val="20"/>
-              </w:rPr>
-            </w:pPr>
-            <w:proofErr w:type="spellStart"/>
-            <w:r>
-              <w:rPr>
-                <w:sz w:val="20"/>
-                <w:szCs w:val="20"/>
-              </w:rPr>
               <w:t>com.tda.unseen</w:t>
             </w:r>
-            <w:proofErr w:type="spellEnd"/>
           </w:p>
         </w:tc>
       </w:tr>
@@ -5535,7 +5072,6 @@
                 <w:szCs w:val="20"/>
               </w:rPr>
             </w:pPr>
-            <w:proofErr w:type="spellStart"/>
             <w:r>
               <w:rPr>
                 <w:sz w:val="20"/>
@@ -5543,7 +5079,6 @@
               </w:rPr>
               <w:t>com.amazon.mShop.android.shopping</w:t>
             </w:r>
-            <w:proofErr w:type="spellEnd"/>
           </w:p>
         </w:tc>
       </w:tr>
@@ -5579,7 +5114,6 @@
                 <w:szCs w:val="20"/>
               </w:rPr>
             </w:pPr>
-            <w:proofErr w:type="spellStart"/>
             <w:r>
               <w:rPr>
                 <w:sz w:val="20"/>
@@ -5587,7 +5121,6 @@
               </w:rPr>
               <w:t>com.innersloth.spacemafia</w:t>
             </w:r>
-            <w:proofErr w:type="spellEnd"/>
           </w:p>
         </w:tc>
       </w:tr>
@@ -5623,7 +5156,6 @@
                 <w:szCs w:val="20"/>
               </w:rPr>
             </w:pPr>
-            <w:proofErr w:type="spellStart"/>
             <w:r>
               <w:rPr>
                 <w:sz w:val="20"/>
@@ -5631,7 +5163,6 @@
               </w:rPr>
               <w:t>com.squareup.cash</w:t>
             </w:r>
-            <w:proofErr w:type="spellEnd"/>
           </w:p>
         </w:tc>
       </w:tr>
@@ -5667,7 +5198,6 @@
                 <w:szCs w:val="20"/>
               </w:rPr>
             </w:pPr>
-            <w:proofErr w:type="spellStart"/>
             <w:r>
               <w:rPr>
                 <w:sz w:val="20"/>
@@ -5675,7 +5205,6 @@
               </w:rPr>
               <w:t>com.facebook.katana</w:t>
             </w:r>
-            <w:proofErr w:type="spellEnd"/>
           </w:p>
         </w:tc>
       </w:tr>
@@ -5753,7 +5282,6 @@
                 <w:szCs w:val="20"/>
               </w:rPr>
             </w:pPr>
-            <w:proofErr w:type="spellStart"/>
             <w:r>
               <w:rPr>
                 <w:sz w:val="20"/>
@@ -5761,7 +5289,6 @@
               </w:rPr>
               <w:t>com.google.android.apps.maps</w:t>
             </w:r>
-            <w:proofErr w:type="spellEnd"/>
           </w:p>
         </w:tc>
       </w:tr>
@@ -5797,7 +5324,6 @@
                 <w:szCs w:val="20"/>
               </w:rPr>
             </w:pPr>
-            <w:proofErr w:type="spellStart"/>
             <w:r>
               <w:rPr>
                 <w:sz w:val="20"/>
@@ -5805,7 +5331,6 @@
               </w:rPr>
               <w:t>com.instagram.android</w:t>
             </w:r>
-            <w:proofErr w:type="spellEnd"/>
           </w:p>
         </w:tc>
       </w:tr>
@@ -5841,7 +5366,6 @@
                 <w:szCs w:val="20"/>
               </w:rPr>
             </w:pPr>
-            <w:proofErr w:type="spellStart"/>
             <w:r>
               <w:rPr>
                 <w:sz w:val="20"/>
@@ -5849,7 +5373,6 @@
               </w:rPr>
               <w:t>me.lyft.android</w:t>
             </w:r>
-            <w:proofErr w:type="spellEnd"/>
           </w:p>
         </w:tc>
       </w:tr>
@@ -5885,7 +5408,6 @@
                 <w:szCs w:val="20"/>
               </w:rPr>
             </w:pPr>
-            <w:proofErr w:type="spellStart"/>
             <w:r>
               <w:rPr>
                 <w:sz w:val="20"/>
@@ -5893,7 +5415,6 @@
               </w:rPr>
               <w:t>com.facebook.orca</w:t>
             </w:r>
-            <w:proofErr w:type="spellEnd"/>
           </w:p>
         </w:tc>
       </w:tr>
@@ -5929,7 +5450,6 @@
                 <w:szCs w:val="20"/>
               </w:rPr>
             </w:pPr>
-            <w:proofErr w:type="spellStart"/>
             <w:r>
               <w:rPr>
                 <w:sz w:val="20"/>
@@ -5937,7 +5457,6 @@
               </w:rPr>
               <w:t>com.netflix.mediaclient</w:t>
             </w:r>
-            <w:proofErr w:type="spellEnd"/>
           </w:p>
         </w:tc>
       </w:tr>
@@ -5973,7 +5492,6 @@
                 <w:szCs w:val="20"/>
               </w:rPr>
             </w:pPr>
-            <w:proofErr w:type="spellStart"/>
             <w:r>
               <w:rPr>
                 <w:sz w:val="20"/>
@@ -5981,7 +5499,6 @@
               </w:rPr>
               <w:t>com.nianticlabs.pokemongo</w:t>
             </w:r>
-            <w:proofErr w:type="spellEnd"/>
           </w:p>
         </w:tc>
       </w:tr>
@@ -6017,7 +5534,6 @@
                 <w:szCs w:val="20"/>
               </w:rPr>
             </w:pPr>
-            <w:proofErr w:type="spellStart"/>
             <w:r>
               <w:rPr>
                 <w:sz w:val="20"/>
@@ -6025,7 +5541,6 @@
               </w:rPr>
               <w:t>com.seamlessweb.android.view</w:t>
             </w:r>
-            <w:proofErr w:type="spellEnd"/>
           </w:p>
         </w:tc>
       </w:tr>
@@ -6061,7 +5576,6 @@
                 <w:szCs w:val="20"/>
               </w:rPr>
             </w:pPr>
-            <w:proofErr w:type="spellStart"/>
             <w:r>
               <w:rPr>
                 <w:sz w:val="20"/>
@@ -6069,7 +5583,6 @@
               </w:rPr>
               <w:t>com.snapchat.android</w:t>
             </w:r>
-            <w:proofErr w:type="spellEnd"/>
           </w:p>
         </w:tc>
       </w:tr>
@@ -6105,7 +5618,6 @@
                 <w:szCs w:val="20"/>
               </w:rPr>
             </w:pPr>
-            <w:proofErr w:type="spellStart"/>
             <w:r>
               <w:rPr>
                 <w:sz w:val="20"/>
@@ -6113,7 +5625,6 @@
               </w:rPr>
               <w:t>com.spotify.music</w:t>
             </w:r>
-            <w:proofErr w:type="spellEnd"/>
           </w:p>
         </w:tc>
       </w:tr>
@@ -6149,7 +5660,6 @@
                 <w:szCs w:val="20"/>
               </w:rPr>
             </w:pPr>
-            <w:proofErr w:type="spellStart"/>
             <w:r>
               <w:rPr>
                 <w:sz w:val="20"/>
@@ -6157,7 +5667,6 @@
               </w:rPr>
               <w:t>com.zhiliaoapp.musically</w:t>
             </w:r>
-            <w:proofErr w:type="spellEnd"/>
           </w:p>
         </w:tc>
       </w:tr>
@@ -6193,7 +5702,6 @@
                 <w:szCs w:val="20"/>
               </w:rPr>
             </w:pPr>
-            <w:proofErr w:type="spellStart"/>
             <w:r>
               <w:rPr>
                 <w:sz w:val="20"/>
@@ -6201,7 +5709,6 @@
               </w:rPr>
               <w:t>com.twitter.android</w:t>
             </w:r>
-            <w:proofErr w:type="spellEnd"/>
           </w:p>
         </w:tc>
       </w:tr>
@@ -6237,7 +5744,6 @@
                 <w:szCs w:val="20"/>
               </w:rPr>
             </w:pPr>
-            <w:proofErr w:type="spellStart"/>
             <w:r>
               <w:rPr>
                 <w:sz w:val="20"/>
@@ -6245,7 +5751,6 @@
               </w:rPr>
               <w:t>com.ubercab</w:t>
             </w:r>
-            <w:proofErr w:type="spellEnd"/>
           </w:p>
         </w:tc>
       </w:tr>
@@ -6281,7 +5786,6 @@
                 <w:szCs w:val="20"/>
               </w:rPr>
             </w:pPr>
-            <w:proofErr w:type="spellStart"/>
             <w:r>
               <w:rPr>
                 <w:sz w:val="20"/>
@@ -6289,7 +5793,6 @@
               </w:rPr>
               <w:t>com.weather.Weather</w:t>
             </w:r>
-            <w:proofErr w:type="spellEnd"/>
           </w:p>
         </w:tc>
       </w:tr>
@@ -6325,7 +5828,6 @@
                 <w:szCs w:val="20"/>
               </w:rPr>
             </w:pPr>
-            <w:proofErr w:type="spellStart"/>
             <w:r>
               <w:rPr>
                 <w:sz w:val="20"/>
@@ -6333,7 +5835,6 @@
               </w:rPr>
               <w:t>com.whatsapp</w:t>
             </w:r>
-            <w:proofErr w:type="spellEnd"/>
           </w:p>
         </w:tc>
       </w:tr>
@@ -6369,7 +5870,6 @@
                 <w:szCs w:val="20"/>
               </w:rPr>
             </w:pPr>
-            <w:proofErr w:type="spellStart"/>
             <w:r>
               <w:rPr>
                 <w:sz w:val="20"/>
@@ -6377,7 +5877,6 @@
               </w:rPr>
               <w:t>com.google.android.youtube</w:t>
             </w:r>
-            <w:proofErr w:type="spellEnd"/>
           </w:p>
         </w:tc>
       </w:tr>
@@ -7022,7 +6521,6 @@
                 <w:szCs w:val="16"/>
               </w:rPr>
             </w:pPr>
-            <w:proofErr w:type="spellStart"/>
             <w:r>
               <w:rPr>
                 <w:rFonts w:eastAsia="Times New Roman"/>
@@ -7032,7 +6530,6 @@
               </w:rPr>
               <w:t>android.permission.READ_EXTERNAL_STORAGE</w:t>
             </w:r>
-            <w:proofErr w:type="spellEnd"/>
           </w:p>
         </w:tc>
         <w:tc>
@@ -7199,7 +6696,6 @@
                 <w:szCs w:val="16"/>
               </w:rPr>
             </w:pPr>
-            <w:proofErr w:type="spellStart"/>
             <w:r>
               <w:rPr>
                 <w:rFonts w:eastAsia="Times New Roman"/>
@@ -7209,7 +6705,6 @@
               </w:rPr>
               <w:t>android.permission.ACCESS_COARSE_LOCATION</w:t>
             </w:r>
-            <w:proofErr w:type="spellEnd"/>
           </w:p>
         </w:tc>
         <w:tc>
@@ -7376,7 +6871,6 @@
                 <w:szCs w:val="16"/>
               </w:rPr>
             </w:pPr>
-            <w:proofErr w:type="spellStart"/>
             <w:r>
               <w:rPr>
                 <w:rFonts w:eastAsia="Times New Roman"/>
@@ -7386,7 +6880,6 @@
               </w:rPr>
               <w:t>android.permission.READ_CONTACTS</w:t>
             </w:r>
-            <w:proofErr w:type="spellEnd"/>
           </w:p>
         </w:tc>
         <w:tc>
@@ -7553,7 +7046,6 @@
                 <w:szCs w:val="16"/>
               </w:rPr>
             </w:pPr>
-            <w:proofErr w:type="spellStart"/>
             <w:r>
               <w:rPr>
                 <w:rFonts w:eastAsia="Times New Roman"/>
@@ -7563,7 +7055,6 @@
               </w:rPr>
               <w:t>android.permission.READ_PHONE_STATE</w:t>
             </w:r>
-            <w:proofErr w:type="spellEnd"/>
           </w:p>
         </w:tc>
         <w:tc>
@@ -7730,7 +7221,6 @@
                 <w:szCs w:val="16"/>
               </w:rPr>
             </w:pPr>
-            <w:proofErr w:type="spellStart"/>
             <w:r>
               <w:rPr>
                 <w:rFonts w:eastAsia="Times New Roman"/>
@@ -7740,7 +7230,6 @@
               </w:rPr>
               <w:t>android.permission.RECORD_AUDIO</w:t>
             </w:r>
-            <w:proofErr w:type="spellEnd"/>
           </w:p>
         </w:tc>
         <w:tc>
@@ -7907,7 +7396,6 @@
                 <w:szCs w:val="16"/>
               </w:rPr>
             </w:pPr>
-            <w:proofErr w:type="spellStart"/>
             <w:r>
               <w:rPr>
                 <w:rFonts w:eastAsia="Times New Roman"/>
@@ -7917,7 +7405,6 @@
               </w:rPr>
               <w:t>android.permission.CAMERA</w:t>
             </w:r>
-            <w:proofErr w:type="spellEnd"/>
           </w:p>
         </w:tc>
         <w:tc>
@@ -8084,7 +7571,6 @@
                 <w:szCs w:val="16"/>
               </w:rPr>
             </w:pPr>
-            <w:proofErr w:type="spellStart"/>
             <w:r>
               <w:rPr>
                 <w:rFonts w:eastAsia="Times New Roman"/>
@@ -8094,7 +7580,6 @@
               </w:rPr>
               <w:t>android.permission.READ_SMS</w:t>
             </w:r>
-            <w:proofErr w:type="spellEnd"/>
           </w:p>
         </w:tc>
         <w:tc>
@@ -8261,7 +7746,6 @@
                 <w:szCs w:val="16"/>
               </w:rPr>
             </w:pPr>
-            <w:proofErr w:type="spellStart"/>
             <w:r>
               <w:rPr>
                 <w:rFonts w:eastAsia="Times New Roman"/>
@@ -8271,7 +7755,6 @@
               </w:rPr>
               <w:t>android.permission.RECEIVE_SMS</w:t>
             </w:r>
-            <w:proofErr w:type="spellEnd"/>
           </w:p>
         </w:tc>
         <w:tc>
@@ -8438,7 +7921,6 @@
                 <w:szCs w:val="16"/>
               </w:rPr>
             </w:pPr>
-            <w:proofErr w:type="spellStart"/>
             <w:r>
               <w:rPr>
                 <w:rFonts w:eastAsia="Times New Roman"/>
@@ -8448,7 +7930,6 @@
               </w:rPr>
               <w:t>android.permission.GET_ACCOUNTS</w:t>
             </w:r>
-            <w:proofErr w:type="spellEnd"/>
           </w:p>
         </w:tc>
         <w:tc>
@@ -8615,7 +8096,6 @@
                 <w:szCs w:val="16"/>
               </w:rPr>
             </w:pPr>
-            <w:proofErr w:type="spellStart"/>
             <w:r>
               <w:rPr>
                 <w:rFonts w:eastAsia="Times New Roman"/>
@@ -8625,7 +8105,6 @@
               </w:rPr>
               <w:t>android.permission.CALL_PHONE</w:t>
             </w:r>
-            <w:proofErr w:type="spellEnd"/>
           </w:p>
         </w:tc>
         <w:tc>
@@ -8792,7 +8271,6 @@
                 <w:szCs w:val="16"/>
               </w:rPr>
             </w:pPr>
-            <w:proofErr w:type="spellStart"/>
             <w:r>
               <w:rPr>
                 <w:rFonts w:eastAsia="Times New Roman"/>
@@ -8802,7 +8280,6 @@
               </w:rPr>
               <w:t>android.permission.ACCESS_BACKGROUND_LOCATION</w:t>
             </w:r>
-            <w:proofErr w:type="spellEnd"/>
           </w:p>
         </w:tc>
         <w:tc>
@@ -8969,7 +8446,6 @@
                 <w:szCs w:val="16"/>
               </w:rPr>
             </w:pPr>
-            <w:proofErr w:type="spellStart"/>
             <w:r>
               <w:rPr>
                 <w:rFonts w:eastAsia="Times New Roman"/>
@@ -8979,7 +8455,6 @@
               </w:rPr>
               <w:t>android.permission.ACCESS_MEDIA_LOCATION</w:t>
             </w:r>
-            <w:proofErr w:type="spellEnd"/>
           </w:p>
         </w:tc>
         <w:tc>
@@ -9146,7 +8621,6 @@
                 <w:szCs w:val="16"/>
               </w:rPr>
             </w:pPr>
-            <w:proofErr w:type="spellStart"/>
             <w:r>
               <w:rPr>
                 <w:rFonts w:eastAsia="Times New Roman"/>
@@ -9156,7 +8630,6 @@
               </w:rPr>
               <w:t>android.permission.READ_CALENDAR</w:t>
             </w:r>
-            <w:proofErr w:type="spellEnd"/>
           </w:p>
         </w:tc>
         <w:tc>
@@ -9323,7 +8796,6 @@
                 <w:szCs w:val="16"/>
               </w:rPr>
             </w:pPr>
-            <w:proofErr w:type="spellStart"/>
             <w:r>
               <w:rPr>
                 <w:rFonts w:eastAsia="Times New Roman"/>
@@ -9333,7 +8805,6 @@
               </w:rPr>
               <w:t>android.permission.SEND_SMS</w:t>
             </w:r>
-            <w:proofErr w:type="spellEnd"/>
           </w:p>
         </w:tc>
         <w:tc>
@@ -9500,7 +8971,6 @@
                 <w:szCs w:val="16"/>
               </w:rPr>
             </w:pPr>
-            <w:proofErr w:type="spellStart"/>
             <w:r>
               <w:rPr>
                 <w:rFonts w:eastAsia="Times New Roman"/>
@@ -9510,7 +8980,6 @@
               </w:rPr>
               <w:t>android.permission.RECEIVE_MMS</w:t>
             </w:r>
-            <w:proofErr w:type="spellEnd"/>
           </w:p>
         </w:tc>
         <w:tc>
@@ -9677,7 +9146,6 @@
                 <w:szCs w:val="16"/>
               </w:rPr>
             </w:pPr>
-            <w:proofErr w:type="spellStart"/>
             <w:r>
               <w:rPr>
                 <w:rFonts w:eastAsia="Times New Roman"/>
@@ -9687,7 +9155,6 @@
               </w:rPr>
               <w:t>android.permission.WRITE_CONTACTS</w:t>
             </w:r>
-            <w:proofErr w:type="spellEnd"/>
           </w:p>
         </w:tc>
         <w:tc>
@@ -9854,7 +9321,6 @@
                 <w:szCs w:val="16"/>
               </w:rPr>
             </w:pPr>
-            <w:proofErr w:type="spellStart"/>
             <w:r>
               <w:rPr>
                 <w:rFonts w:eastAsia="Times New Roman"/>
@@ -9864,7 +9330,6 @@
               </w:rPr>
               <w:t>android.permission.ACCESS_NETWORK_STATE</w:t>
             </w:r>
-            <w:proofErr w:type="spellEnd"/>
           </w:p>
         </w:tc>
         <w:tc>
@@ -10031,7 +9496,6 @@
                 <w:szCs w:val="16"/>
               </w:rPr>
             </w:pPr>
-            <w:proofErr w:type="spellStart"/>
             <w:r>
               <w:rPr>
                 <w:rFonts w:eastAsia="Times New Roman"/>
@@ -10041,7 +9505,6 @@
               </w:rPr>
               <w:t>android.permission.INTERNET</w:t>
             </w:r>
-            <w:proofErr w:type="spellEnd"/>
           </w:p>
         </w:tc>
         <w:tc>
@@ -10208,7 +9671,6 @@
                 <w:szCs w:val="16"/>
               </w:rPr>
             </w:pPr>
-            <w:proofErr w:type="spellStart"/>
             <w:r>
               <w:rPr>
                 <w:rFonts w:eastAsia="Times New Roman"/>
@@ -10218,7 +9680,6 @@
               </w:rPr>
               <w:t>android.permission.WAKE_LOCK</w:t>
             </w:r>
-            <w:proofErr w:type="spellEnd"/>
           </w:p>
         </w:tc>
         <w:tc>
@@ -10385,7 +9846,6 @@
                 <w:szCs w:val="16"/>
               </w:rPr>
             </w:pPr>
-            <w:proofErr w:type="spellStart"/>
             <w:r>
               <w:rPr>
                 <w:rFonts w:eastAsia="Times New Roman"/>
@@ -10395,7 +9855,6 @@
               </w:rPr>
               <w:t>android.permission.ACCESS_WIFI_STATE</w:t>
             </w:r>
-            <w:proofErr w:type="spellEnd"/>
           </w:p>
         </w:tc>
         <w:tc>
@@ -10562,7 +10021,6 @@
                 <w:szCs w:val="16"/>
               </w:rPr>
             </w:pPr>
-            <w:proofErr w:type="spellStart"/>
             <w:r>
               <w:rPr>
                 <w:rFonts w:eastAsia="Times New Roman"/>
@@ -10572,7 +10030,6 @@
               </w:rPr>
               <w:t>android.permission.RECEIVE_BOOT_COMPLETED</w:t>
             </w:r>
-            <w:proofErr w:type="spellEnd"/>
           </w:p>
         </w:tc>
         <w:tc>
@@ -10739,7 +10196,6 @@
                 <w:szCs w:val="16"/>
               </w:rPr>
             </w:pPr>
-            <w:proofErr w:type="spellStart"/>
             <w:r>
               <w:rPr>
                 <w:rFonts w:eastAsia="Times New Roman"/>
@@ -10749,7 +10205,6 @@
               </w:rPr>
               <w:t>android.permission.CHANGE_WIFI_STATE</w:t>
             </w:r>
-            <w:proofErr w:type="spellEnd"/>
           </w:p>
         </w:tc>
         <w:tc>
@@ -10916,7 +10371,6 @@
                 <w:szCs w:val="16"/>
               </w:rPr>
             </w:pPr>
-            <w:proofErr w:type="spellStart"/>
             <w:r>
               <w:rPr>
                 <w:rFonts w:eastAsia="Times New Roman"/>
@@ -10926,7 +10380,6 @@
               </w:rPr>
               <w:t>android.permission.MODIFY_AUDIO_SETTINGS</w:t>
             </w:r>
-            <w:proofErr w:type="spellEnd"/>
           </w:p>
         </w:tc>
         <w:tc>
@@ -11093,7 +10546,6 @@
                 <w:szCs w:val="16"/>
               </w:rPr>
             </w:pPr>
-            <w:proofErr w:type="spellStart"/>
             <w:r>
               <w:rPr>
                 <w:rFonts w:eastAsia="Times New Roman"/>
@@ -11103,7 +10555,6 @@
               </w:rPr>
               <w:t>android.permission.VIBRATE</w:t>
             </w:r>
-            <w:proofErr w:type="spellEnd"/>
           </w:p>
         </w:tc>
         <w:tc>
@@ -11270,7 +10721,6 @@
                 <w:szCs w:val="16"/>
               </w:rPr>
             </w:pPr>
-            <w:proofErr w:type="spellStart"/>
             <w:r>
               <w:rPr>
                 <w:rFonts w:eastAsia="Times New Roman"/>
@@ -11280,7 +10730,6 @@
               </w:rPr>
               <w:t>android.permission.BLUETOOTH</w:t>
             </w:r>
-            <w:proofErr w:type="spellEnd"/>
           </w:p>
         </w:tc>
         <w:tc>
@@ -11447,7 +10896,6 @@
                 <w:szCs w:val="16"/>
               </w:rPr>
             </w:pPr>
-            <w:proofErr w:type="spellStart"/>
             <w:r>
               <w:rPr>
                 <w:rFonts w:eastAsia="Times New Roman"/>
@@ -11457,7 +10905,6 @@
               </w:rPr>
               <w:t>android.permission.FOREGROUND_SERVICE</w:t>
             </w:r>
-            <w:proofErr w:type="spellEnd"/>
           </w:p>
         </w:tc>
         <w:tc>
@@ -11624,7 +11071,6 @@
                 <w:szCs w:val="16"/>
               </w:rPr>
             </w:pPr>
-            <w:proofErr w:type="spellStart"/>
             <w:r>
               <w:rPr>
                 <w:rFonts w:eastAsia="Times New Roman"/>
@@ -11634,7 +11080,6 @@
               </w:rPr>
               <w:t>android.permission.CHANGE_NETWORK_STATE</w:t>
             </w:r>
-            <w:proofErr w:type="spellEnd"/>
           </w:p>
         </w:tc>
         <w:tc>
@@ -11801,7 +11246,6 @@
                 <w:szCs w:val="16"/>
               </w:rPr>
             </w:pPr>
-            <w:proofErr w:type="spellStart"/>
             <w:r>
               <w:rPr>
                 <w:rFonts w:eastAsia="Times New Roman"/>
@@ -11811,7 +11255,6 @@
               </w:rPr>
               <w:t>android.permission.GET_TASKS</w:t>
             </w:r>
-            <w:proofErr w:type="spellEnd"/>
           </w:p>
         </w:tc>
         <w:tc>
@@ -11978,7 +11421,6 @@
                 <w:szCs w:val="16"/>
               </w:rPr>
             </w:pPr>
-            <w:proofErr w:type="spellStart"/>
             <w:r>
               <w:rPr>
                 <w:rFonts w:eastAsia="Times New Roman"/>
@@ -11988,7 +11430,6 @@
               </w:rPr>
               <w:t>android.permission.BLUETOOTH_ADMIN</w:t>
             </w:r>
-            <w:proofErr w:type="spellEnd"/>
           </w:p>
         </w:tc>
         <w:tc>
@@ -12155,7 +11596,6 @@
                 <w:szCs w:val="16"/>
               </w:rPr>
             </w:pPr>
-            <w:proofErr w:type="spellStart"/>
             <w:r>
               <w:rPr>
                 <w:rFonts w:eastAsia="Times New Roman"/>
@@ -12165,7 +11605,6 @@
               </w:rPr>
               <w:t>com.android.launcher.permission.INSTALL_SHORTCUT</w:t>
             </w:r>
-            <w:proofErr w:type="spellEnd"/>
           </w:p>
         </w:tc>
         <w:tc>
@@ -12332,7 +11771,6 @@
                 <w:szCs w:val="16"/>
               </w:rPr>
             </w:pPr>
-            <w:proofErr w:type="spellStart"/>
             <w:r>
               <w:rPr>
                 <w:rFonts w:eastAsia="Times New Roman"/>
@@ -12342,7 +11780,6 @@
               </w:rPr>
               <w:t>com.android.launcher.permission.UNINSTALL_SHORTCUT</w:t>
             </w:r>
-            <w:proofErr w:type="spellEnd"/>
           </w:p>
         </w:tc>
         <w:tc>
@@ -12509,7 +11946,6 @@
                 <w:szCs w:val="16"/>
               </w:rPr>
             </w:pPr>
-            <w:proofErr w:type="spellStart"/>
             <w:r>
               <w:rPr>
                 <w:rFonts w:eastAsia="Times New Roman"/>
@@ -12519,7 +11955,6 @@
               </w:rPr>
               <w:t>android.permission.BROADCAST_STICKY</w:t>
             </w:r>
-            <w:proofErr w:type="spellEnd"/>
           </w:p>
         </w:tc>
         <w:tc>
@@ -12686,7 +12121,6 @@
                 <w:szCs w:val="16"/>
               </w:rPr>
             </w:pPr>
-            <w:proofErr w:type="spellStart"/>
             <w:r>
               <w:rPr>
                 <w:rFonts w:eastAsia="Times New Roman"/>
@@ -12696,7 +12130,6 @@
               </w:rPr>
               <w:t>android.permission.CHANGE_WIFI_MULTICAST_STATE</w:t>
             </w:r>
-            <w:proofErr w:type="spellEnd"/>
           </w:p>
         </w:tc>
         <w:tc>
@@ -12863,7 +12296,6 @@
                 <w:szCs w:val="16"/>
               </w:rPr>
             </w:pPr>
-            <w:proofErr w:type="spellStart"/>
             <w:r>
               <w:rPr>
                 <w:rFonts w:eastAsia="Times New Roman"/>
@@ -12873,7 +12305,6 @@
               </w:rPr>
               <w:t>android.permission.DISABLE_KEYGUARD</w:t>
             </w:r>
-            <w:proofErr w:type="spellEnd"/>
           </w:p>
         </w:tc>
         <w:tc>
@@ -13040,7 +12471,6 @@
                 <w:szCs w:val="16"/>
               </w:rPr>
             </w:pPr>
-            <w:proofErr w:type="spellStart"/>
             <w:r>
               <w:rPr>
                 <w:rFonts w:eastAsia="Times New Roman"/>
@@ -13050,7 +12480,6 @@
               </w:rPr>
               <w:t>android.permission.GET_PACKAGE_SIZE</w:t>
             </w:r>
-            <w:proofErr w:type="spellEnd"/>
           </w:p>
         </w:tc>
         <w:tc>
@@ -13217,7 +12646,6 @@
                 <w:szCs w:val="16"/>
               </w:rPr>
             </w:pPr>
-            <w:proofErr w:type="spellStart"/>
             <w:r>
               <w:rPr>
                 <w:rFonts w:eastAsia="Times New Roman"/>
@@ -13227,7 +12655,6 @@
               </w:rPr>
               <w:t>android.permission.NFC</w:t>
             </w:r>
-            <w:proofErr w:type="spellEnd"/>
           </w:p>
         </w:tc>
         <w:tc>
@@ -13394,7 +12821,6 @@
                 <w:szCs w:val="16"/>
               </w:rPr>
             </w:pPr>
-            <w:proofErr w:type="spellStart"/>
             <w:r>
               <w:rPr>
                 <w:rFonts w:eastAsia="Times New Roman"/>
@@ -13404,7 +12830,6 @@
               </w:rPr>
               <w:t>android.permission.READ_SYNC_SETTINGS</w:t>
             </w:r>
-            <w:proofErr w:type="spellEnd"/>
           </w:p>
         </w:tc>
         <w:tc>
@@ -13569,7 +12994,6 @@
                 <w:szCs w:val="16"/>
               </w:rPr>
             </w:pPr>
-            <w:proofErr w:type="spellStart"/>
             <w:r>
               <w:rPr>
                 <w:rFonts w:eastAsia="Times New Roman"/>
@@ -13579,7 +13003,6 @@
               </w:rPr>
               <w:t>android.permission.READ_SYNC_STATS</w:t>
             </w:r>
-            <w:proofErr w:type="spellEnd"/>
           </w:p>
         </w:tc>
         <w:tc>
@@ -13905,7 +13328,6 @@
                 <w:szCs w:val="16"/>
               </w:rPr>
             </w:pPr>
-            <w:proofErr w:type="spellStart"/>
             <w:r>
               <w:rPr>
                 <w:rFonts w:eastAsia="Times New Roman"/>
@@ -13915,7 +13337,6 @@
               </w:rPr>
               <w:t>android.permission.USE_BIOMETRIC</w:t>
             </w:r>
-            <w:proofErr w:type="spellEnd"/>
           </w:p>
         </w:tc>
         <w:tc>
@@ -14082,7 +13503,6 @@
                 <w:szCs w:val="16"/>
               </w:rPr>
             </w:pPr>
-            <w:proofErr w:type="spellStart"/>
             <w:r>
               <w:rPr>
                 <w:rFonts w:eastAsia="Times New Roman"/>
@@ -14092,7 +13512,6 @@
               </w:rPr>
               <w:t>android.permission.USE_FINGERPRINT</w:t>
             </w:r>
-            <w:proofErr w:type="spellEnd"/>
           </w:p>
         </w:tc>
         <w:tc>
@@ -14259,7 +13678,6 @@
                 <w:szCs w:val="16"/>
               </w:rPr>
             </w:pPr>
-            <w:proofErr w:type="spellStart"/>
             <w:r>
               <w:rPr>
                 <w:rFonts w:eastAsia="Times New Roman"/>
@@ -14269,7 +13687,6 @@
               </w:rPr>
               <w:t>android.permission.USE_FULL_SCREEN_INTENT</w:t>
             </w:r>
-            <w:proofErr w:type="spellEnd"/>
           </w:p>
         </w:tc>
         <w:tc>
@@ -14786,7 +14203,6 @@
                 <w:szCs w:val="16"/>
               </w:rPr>
             </w:pPr>
-            <w:proofErr w:type="spellStart"/>
             <w:r>
               <w:rPr>
                 <w:rFonts w:eastAsia="Times New Roman"/>
@@ -14796,7 +14212,6 @@
               </w:rPr>
               <w:t>com.android.vending.BILLING</w:t>
             </w:r>
-            <w:proofErr w:type="spellEnd"/>
           </w:p>
         </w:tc>
         <w:tc>
@@ -14963,7 +14378,6 @@
                 <w:szCs w:val="16"/>
               </w:rPr>
             </w:pPr>
-            <w:proofErr w:type="spellStart"/>
             <w:r>
               <w:rPr>
                 <w:rFonts w:eastAsia="Times New Roman"/>
@@ -14973,7 +14387,6 @@
               </w:rPr>
               <w:t>com.google.android.gms.permission.ACTIVITY_RECOGNITION</w:t>
             </w:r>
-            <w:proofErr w:type="spellEnd"/>
           </w:p>
         </w:tc>
         <w:tc>
@@ -15140,7 +14553,6 @@
                 <w:szCs w:val="16"/>
               </w:rPr>
             </w:pPr>
-            <w:proofErr w:type="spellStart"/>
             <w:r>
               <w:rPr>
                 <w:rFonts w:eastAsia="Times New Roman"/>
@@ -15150,7 +14562,6 @@
               </w:rPr>
               <w:t>com.android.launcher.permission.READ_SETTINGS</w:t>
             </w:r>
-            <w:proofErr w:type="spellEnd"/>
           </w:p>
         </w:tc>
         <w:tc>
@@ -15317,7 +14728,6 @@
                 <w:szCs w:val="16"/>
               </w:rPr>
             </w:pPr>
-            <w:proofErr w:type="spellStart"/>
             <w:r>
               <w:rPr>
                 <w:rFonts w:eastAsia="Times New Roman"/>
@@ -15327,7 +14737,6 @@
               </w:rPr>
               <w:t>com.google.android.providers.gsf.permission.READ_GSERVICES</w:t>
             </w:r>
-            <w:proofErr w:type="spellEnd"/>
           </w:p>
         </w:tc>
         <w:tc>
@@ -15494,7 +14903,6 @@
                 <w:szCs w:val="16"/>
               </w:rPr>
             </w:pPr>
-            <w:proofErr w:type="spellStart"/>
             <w:r>
               <w:rPr>
                 <w:rFonts w:eastAsia="Times New Roman"/>
@@ -15504,7 +14912,6 @@
               </w:rPr>
               <w:t>android.permission.READ_PROFILE</w:t>
             </w:r>
-            <w:proofErr w:type="spellEnd"/>
           </w:p>
         </w:tc>
         <w:tc>
@@ -15671,7 +15078,6 @@
                 <w:szCs w:val="16"/>
               </w:rPr>
             </w:pPr>
-            <w:proofErr w:type="spellStart"/>
             <w:r>
               <w:rPr>
                 <w:rFonts w:eastAsia="Times New Roman"/>
@@ -15681,7 +15087,6 @@
               </w:rPr>
               <w:t>android.permission.USE_CREDENTIALS</w:t>
             </w:r>
-            <w:proofErr w:type="spellEnd"/>
           </w:p>
         </w:tc>
         <w:tc>
@@ -15848,7 +15253,6 @@
                 <w:szCs w:val="16"/>
               </w:rPr>
             </w:pPr>
-            <w:proofErr w:type="spellStart"/>
             <w:r>
               <w:rPr>
                 <w:rFonts w:eastAsia="Times New Roman"/>
@@ -15858,7 +15262,6 @@
               </w:rPr>
               <w:t>android.permission.FLASHLIGHT</w:t>
             </w:r>
-            <w:proofErr w:type="spellEnd"/>
           </w:p>
         </w:tc>
         <w:tc>
@@ -16025,7 +15428,6 @@
                 <w:szCs w:val="16"/>
               </w:rPr>
             </w:pPr>
-            <w:proofErr w:type="spellStart"/>
             <w:r>
               <w:rPr>
                 <w:rFonts w:eastAsia="Times New Roman"/>
@@ -16035,7 +15437,6 @@
               </w:rPr>
               <w:t>android.permission.WRITE_SMS</w:t>
             </w:r>
-            <w:proofErr w:type="spellEnd"/>
           </w:p>
         </w:tc>
         <w:tc>
@@ -16202,7 +15603,6 @@
                 <w:szCs w:val="16"/>
               </w:rPr>
             </w:pPr>
-            <w:proofErr w:type="spellStart"/>
             <w:r>
               <w:rPr>
                 <w:rFonts w:eastAsia="Times New Roman"/>
@@ -16212,7 +15612,6 @@
               </w:rPr>
               <w:t>android.permission.AUTHENTICATE_ACCOUNTS</w:t>
             </w:r>
-            <w:proofErr w:type="spellEnd"/>
           </w:p>
         </w:tc>
         <w:tc>
@@ -16379,7 +15778,6 @@
                 <w:szCs w:val="16"/>
               </w:rPr>
             </w:pPr>
-            <w:proofErr w:type="spellStart"/>
             <w:r>
               <w:rPr>
                 <w:rFonts w:eastAsia="Times New Roman"/>
@@ -16389,7 +15787,6 @@
               </w:rPr>
               <w:t>android.permission.MANAGE_ACCOUNTS</w:t>
             </w:r>
-            <w:proofErr w:type="spellEnd"/>
           </w:p>
         </w:tc>
         <w:tc>
@@ -16556,7 +15953,6 @@
                 <w:szCs w:val="16"/>
               </w:rPr>
             </w:pPr>
-            <w:proofErr w:type="spellStart"/>
             <w:r>
               <w:rPr>
                 <w:rFonts w:eastAsia="Times New Roman"/>
@@ -16566,7 +15962,6 @@
               </w:rPr>
               <w:t>android.permission.SYSTEM_ALERT_WINDOW</w:t>
             </w:r>
-            <w:proofErr w:type="spellEnd"/>
           </w:p>
         </w:tc>
         <w:tc>
@@ -16733,7 +16128,6 @@
                 <w:szCs w:val="16"/>
               </w:rPr>
             </w:pPr>
-            <w:proofErr w:type="spellStart"/>
             <w:r>
               <w:rPr>
                 <w:rFonts w:eastAsia="Times New Roman"/>
@@ -16743,7 +16137,6 @@
               </w:rPr>
               <w:t>android.permission.WRITE_SETTINGS</w:t>
             </w:r>
-            <w:proofErr w:type="spellEnd"/>
           </w:p>
         </w:tc>
         <w:tc>
@@ -16910,7 +16303,6 @@
                 <w:szCs w:val="16"/>
               </w:rPr>
             </w:pPr>
-            <w:proofErr w:type="spellStart"/>
             <w:r>
               <w:rPr>
                 <w:rFonts w:eastAsia="Times New Roman"/>
@@ -16920,7 +16312,6 @@
               </w:rPr>
               <w:t>android.permission.REQUEST_INSTALL_PACKAGES</w:t>
             </w:r>
-            <w:proofErr w:type="spellEnd"/>
           </w:p>
         </w:tc>
         <w:tc>
@@ -17194,7 +16585,6 @@
                 <w:szCs w:val="16"/>
               </w:rPr>
             </w:pPr>
-            <w:proofErr w:type="spellStart"/>
             <w:r>
               <w:rPr>
                 <w:rFonts w:eastAsia="Times New Roman"/>
@@ -17204,7 +16594,6 @@
               </w:rPr>
               <w:t>android.permission.READ_CALL_LOG</w:t>
             </w:r>
-            <w:proofErr w:type="spellEnd"/>
           </w:p>
         </w:tc>
         <w:tc>
@@ -17303,7 +16692,6 @@
                 <w:szCs w:val="16"/>
               </w:rPr>
             </w:pPr>
-            <w:proofErr w:type="spellStart"/>
             <w:r>
               <w:rPr>
                 <w:rFonts w:eastAsia="Times New Roman"/>
@@ -17313,7 +16701,6 @@
               </w:rPr>
               <w:t>android.permission.PROCESS_OUTGOING_CALLS</w:t>
             </w:r>
-            <w:proofErr w:type="spellEnd"/>
           </w:p>
         </w:tc>
         <w:tc>
@@ -17412,7 +16799,6 @@
                 <w:szCs w:val="16"/>
               </w:rPr>
             </w:pPr>
-            <w:proofErr w:type="spellStart"/>
             <w:r>
               <w:rPr>
                 <w:rFonts w:eastAsia="Times New Roman"/>
@@ -17422,7 +16808,6 @@
               </w:rPr>
               <w:t>android.permission.ACCESS_SUPERUSER</w:t>
             </w:r>
-            <w:proofErr w:type="spellEnd"/>
           </w:p>
         </w:tc>
         <w:tc>
@@ -17521,7 +16906,6 @@
                 <w:szCs w:val="16"/>
               </w:rPr>
             </w:pPr>
-            <w:proofErr w:type="spellStart"/>
             <w:r>
               <w:rPr>
                 <w:rFonts w:eastAsia="Times New Roman"/>
@@ -17531,7 +16915,6 @@
               </w:rPr>
               <w:t>android.permission.READ_PHONE_NUMBERS</w:t>
             </w:r>
-            <w:proofErr w:type="spellEnd"/>
           </w:p>
         </w:tc>
         <w:tc>
@@ -17630,7 +17013,6 @@
                 <w:szCs w:val="16"/>
               </w:rPr>
             </w:pPr>
-            <w:proofErr w:type="spellStart"/>
             <w:r>
               <w:rPr>
                 <w:rFonts w:eastAsia="Times New Roman"/>
@@ -17640,7 +17022,6 @@
               </w:rPr>
               <w:t>android.permission.WRITE_CALL_LOG</w:t>
             </w:r>
-            <w:proofErr w:type="spellEnd"/>
           </w:p>
         </w:tc>
         <w:tc>
@@ -17739,7 +17120,6 @@
                 <w:szCs w:val="16"/>
               </w:rPr>
             </w:pPr>
-            <w:proofErr w:type="spellStart"/>
             <w:r>
               <w:rPr>
                 <w:rFonts w:eastAsia="Times New Roman"/>
@@ -17749,7 +17129,6 @@
               </w:rPr>
               <w:t>android.app.action.DEVICE_ADMIN_ENABLED</w:t>
             </w:r>
-            <w:proofErr w:type="spellEnd"/>
           </w:p>
         </w:tc>
         <w:tc>
@@ -17848,7 +17227,6 @@
                 <w:szCs w:val="16"/>
               </w:rPr>
             </w:pPr>
-            <w:proofErr w:type="spellStart"/>
             <w:r>
               <w:rPr>
                 <w:rFonts w:eastAsia="Times New Roman"/>
@@ -17858,7 +17236,6 @@
               </w:rPr>
               <w:t>android.permission.REQUEST_IGNORE_BATTERY_OPTIMIZATIONS</w:t>
             </w:r>
-            <w:proofErr w:type="spellEnd"/>
           </w:p>
         </w:tc>
         <w:tc>
@@ -17957,7 +17334,6 @@
                 <w:szCs w:val="16"/>
               </w:rPr>
             </w:pPr>
-            <w:proofErr w:type="spellStart"/>
             <w:r>
               <w:rPr>
                 <w:rFonts w:eastAsia="Times New Roman"/>
@@ -17967,7 +17343,6 @@
               </w:rPr>
               <w:t>android.permission.REQUEST_DELETE_PACKAGES</w:t>
             </w:r>
-            <w:proofErr w:type="spellEnd"/>
           </w:p>
         </w:tc>
         <w:tc>
@@ -18066,7 +17441,6 @@
                 <w:szCs w:val="16"/>
               </w:rPr>
             </w:pPr>
-            <w:proofErr w:type="spellStart"/>
             <w:r>
               <w:rPr>
                 <w:rFonts w:eastAsia="Times New Roman"/>
@@ -18076,7 +17450,6 @@
               </w:rPr>
               <w:t>android.permission.ACCESS_LOCATION_EXTRA_COMMANDS</w:t>
             </w:r>
-            <w:proofErr w:type="spellEnd"/>
           </w:p>
         </w:tc>
         <w:tc>
@@ -18175,7 +17548,6 @@
                 <w:szCs w:val="16"/>
               </w:rPr>
             </w:pPr>
-            <w:proofErr w:type="spellStart"/>
             <w:r>
               <w:rPr>
                 <w:rFonts w:eastAsia="Times New Roman"/>
@@ -18185,7 +17557,6 @@
               </w:rPr>
               <w:t>android.permission.RESTART_PACKAGES</w:t>
             </w:r>
-            <w:proofErr w:type="spellEnd"/>
           </w:p>
         </w:tc>
         <w:tc>
@@ -18284,7 +17655,6 @@
                 <w:szCs w:val="16"/>
               </w:rPr>
             </w:pPr>
-            <w:proofErr w:type="spellStart"/>
             <w:r>
               <w:rPr>
                 <w:rFonts w:eastAsia="Times New Roman"/>
@@ -18294,7 +17664,6 @@
               </w:rPr>
               <w:t>android.permission.ACCESS_NOTIFICATION_POLICY</w:t>
             </w:r>
-            <w:proofErr w:type="spellEnd"/>
           </w:p>
         </w:tc>
         <w:tc>
@@ -18393,7 +17762,6 @@
                 <w:szCs w:val="16"/>
               </w:rPr>
             </w:pPr>
-            <w:proofErr w:type="spellStart"/>
             <w:r>
               <w:rPr>
                 <w:rFonts w:eastAsia="Times New Roman"/>
@@ -18403,7 +17771,6 @@
               </w:rPr>
               <w:t>android.permission.KILL_BACKGROUND_PROCESSES</w:t>
             </w:r>
-            <w:proofErr w:type="spellEnd"/>
           </w:p>
         </w:tc>
         <w:tc>
@@ -18502,7 +17869,6 @@
                 <w:szCs w:val="16"/>
               </w:rPr>
             </w:pPr>
-            <w:proofErr w:type="spellStart"/>
             <w:r>
               <w:rPr>
                 <w:rFonts w:eastAsia="Times New Roman"/>
@@ -18512,7 +17878,6 @@
               </w:rPr>
               <w:t>android.permission.PERSISTENT_ACTIVITY</w:t>
             </w:r>
-            <w:proofErr w:type="spellEnd"/>
           </w:p>
         </w:tc>
         <w:tc>
@@ -18611,7 +17976,6 @@
                 <w:szCs w:val="16"/>
               </w:rPr>
             </w:pPr>
-            <w:proofErr w:type="spellStart"/>
             <w:r>
               <w:rPr>
                 <w:rFonts w:eastAsia="Times New Roman"/>
@@ -18621,7 +17985,6 @@
               </w:rPr>
               <w:t>android.permission.SET_ALARM</w:t>
             </w:r>
-            <w:proofErr w:type="spellEnd"/>
           </w:p>
         </w:tc>
         <w:tc>
@@ -18720,7 +18083,6 @@
                 <w:szCs w:val="16"/>
               </w:rPr>
             </w:pPr>
-            <w:proofErr w:type="spellStart"/>
             <w:r>
               <w:rPr>
                 <w:rFonts w:eastAsia="Times New Roman"/>
@@ -18730,7 +18092,6 @@
               </w:rPr>
               <w:t>com.android.browser.permission.READ_HISTORY_BOOKMARKS</w:t>
             </w:r>
-            <w:proofErr w:type="spellEnd"/>
           </w:p>
         </w:tc>
         <w:tc>
@@ -18829,7 +18190,6 @@
                 <w:szCs w:val="16"/>
               </w:rPr>
             </w:pPr>
-            <w:proofErr w:type="spellStart"/>
             <w:r>
               <w:rPr>
                 <w:rFonts w:eastAsia="Times New Roman"/>
@@ -18839,7 +18199,6 @@
               </w:rPr>
               <w:t>com.android.browser.permission.WRITE_HISTORY_BOOKMARKS</w:t>
             </w:r>
-            <w:proofErr w:type="spellEnd"/>
           </w:p>
         </w:tc>
         <w:tc>
@@ -18938,7 +18297,6 @@
                 <w:szCs w:val="16"/>
               </w:rPr>
             </w:pPr>
-            <w:proofErr w:type="spellStart"/>
             <w:r>
               <w:rPr>
                 <w:rFonts w:eastAsia="Times New Roman"/>
@@ -18948,7 +18306,6 @@
               </w:rPr>
               <w:t>android.permission.READ_HISTORY_BOOKMARKS</w:t>
             </w:r>
-            <w:proofErr w:type="spellEnd"/>
           </w:p>
         </w:tc>
         <w:tc>
@@ -19047,7 +18404,6 @@
                 <w:szCs w:val="16"/>
               </w:rPr>
             </w:pPr>
-            <w:proofErr w:type="spellStart"/>
             <w:r>
               <w:rPr>
                 <w:rFonts w:eastAsia="Times New Roman"/>
@@ -19057,7 +18413,6 @@
               </w:rPr>
               <w:t>android.permission.READ_USER_DICTIONARY</w:t>
             </w:r>
-            <w:proofErr w:type="spellEnd"/>
           </w:p>
         </w:tc>
         <w:tc>
@@ -19156,7 +18511,6 @@
                 <w:szCs w:val="16"/>
               </w:rPr>
             </w:pPr>
-            <w:proofErr w:type="spellStart"/>
             <w:r>
               <w:rPr>
                 <w:rFonts w:eastAsia="Times New Roman"/>
@@ -19166,7 +18520,6 @@
               </w:rPr>
               <w:t>android.permission.WRITE_USER_DICTIONARY</w:t>
             </w:r>
-            <w:proofErr w:type="spellEnd"/>
           </w:p>
         </w:tc>
         <w:tc>
@@ -19265,7 +18618,6 @@
                 <w:szCs w:val="16"/>
               </w:rPr>
             </w:pPr>
-            <w:proofErr w:type="spellStart"/>
             <w:r>
               <w:rPr>
                 <w:rFonts w:eastAsia="Times New Roman"/>
@@ -19275,7 +18627,6 @@
               </w:rPr>
               <w:t>android.permission.PACKAGE_USAGE_STATS</w:t>
             </w:r>
-            <w:proofErr w:type="spellEnd"/>
           </w:p>
         </w:tc>
         <w:tc>
@@ -19374,7 +18725,6 @@
                 <w:szCs w:val="16"/>
               </w:rPr>
             </w:pPr>
-            <w:proofErr w:type="spellStart"/>
             <w:r>
               <w:rPr>
                 <w:rFonts w:eastAsia="Times New Roman"/>
@@ -19384,7 +18734,6 @@
               </w:rPr>
               <w:t>android.permission.READ_PRIVILEGED_PHONE_STATE</w:t>
             </w:r>
-            <w:proofErr w:type="spellEnd"/>
           </w:p>
         </w:tc>
         <w:tc>
@@ -19483,7 +18832,6 @@
                 <w:szCs w:val="16"/>
               </w:rPr>
             </w:pPr>
-            <w:proofErr w:type="spellStart"/>
             <w:r>
               <w:rPr>
                 <w:rFonts w:eastAsia="Times New Roman"/>
@@ -19493,7 +18841,6 @@
               </w:rPr>
               <w:t>android.permission.INTERACT_ACROSS_USERS</w:t>
             </w:r>
-            <w:proofErr w:type="spellEnd"/>
           </w:p>
         </w:tc>
         <w:tc>
@@ -19592,7 +18939,6 @@
                 <w:szCs w:val="16"/>
               </w:rPr>
             </w:pPr>
-            <w:proofErr w:type="spellStart"/>
             <w:r>
               <w:rPr>
                 <w:rFonts w:eastAsia="Times New Roman"/>
@@ -19602,7 +18948,6 @@
               </w:rPr>
               <w:t>android.permission.INTERACT_ACROSS_USERS_FULL</w:t>
             </w:r>
-            <w:proofErr w:type="spellEnd"/>
           </w:p>
         </w:tc>
         <w:tc>
@@ -19701,7 +19046,6 @@
                 <w:szCs w:val="16"/>
               </w:rPr>
             </w:pPr>
-            <w:proofErr w:type="spellStart"/>
             <w:r>
               <w:rPr>
                 <w:rFonts w:eastAsia="Times New Roman"/>
@@ -19711,7 +19055,6 @@
               </w:rPr>
               <w:t>android.permission.READ_LOGS</w:t>
             </w:r>
-            <w:proofErr w:type="spellEnd"/>
           </w:p>
         </w:tc>
         <w:tc>
@@ -19810,7 +19153,6 @@
                 <w:szCs w:val="16"/>
               </w:rPr>
             </w:pPr>
-            <w:proofErr w:type="spellStart"/>
             <w:r>
               <w:rPr>
                 <w:rFonts w:eastAsia="Times New Roman"/>
@@ -19820,7 +19162,6 @@
               </w:rPr>
               <w:t>android.permission.WRITE_SECURE_SETTINGS</w:t>
             </w:r>
-            <w:proofErr w:type="spellEnd"/>
           </w:p>
         </w:tc>
         <w:tc>
@@ -19919,7 +19260,6 @@
                 <w:szCs w:val="16"/>
               </w:rPr>
             </w:pPr>
-            <w:proofErr w:type="spellStart"/>
             <w:r>
               <w:rPr>
                 <w:rFonts w:eastAsia="Times New Roman"/>
@@ -19929,7 +19269,6 @@
               </w:rPr>
               <w:t>android.app.action.BIND_DEVICE_ADMIN</w:t>
             </w:r>
-            <w:proofErr w:type="spellEnd"/>
           </w:p>
         </w:tc>
         <w:tc>
@@ -20028,7 +19367,6 @@
                 <w:szCs w:val="16"/>
               </w:rPr>
             </w:pPr>
-            <w:proofErr w:type="spellStart"/>
             <w:r>
               <w:rPr>
                 <w:rFonts w:eastAsia="Times New Roman"/>
@@ -20038,7 +19376,6 @@
               </w:rPr>
               <w:t>android.permission.BIND_ACCESSIBILITY_SERVICE</w:t>
             </w:r>
-            <w:proofErr w:type="spellEnd"/>
           </w:p>
         </w:tc>
         <w:tc>
@@ -20137,7 +19474,6 @@
                 <w:szCs w:val="16"/>
               </w:rPr>
             </w:pPr>
-            <w:proofErr w:type="spellStart"/>
             <w:r>
               <w:rPr>
                 <w:rFonts w:eastAsia="Times New Roman"/>
@@ -20147,7 +19483,6 @@
               </w:rPr>
               <w:t>android.permission.BIND_NOTIFICATION_LISTENER_SERVICE</w:t>
             </w:r>
-            <w:proofErr w:type="spellEnd"/>
           </w:p>
         </w:tc>
         <w:tc>
@@ -20246,7 +19581,6 @@
                 <w:szCs w:val="16"/>
               </w:rPr>
             </w:pPr>
-            <w:proofErr w:type="spellStart"/>
             <w:r>
               <w:rPr>
                 <w:rFonts w:eastAsia="Times New Roman"/>
@@ -20256,7 +19590,6 @@
               </w:rPr>
               <w:t>android.permission.CAPTURE_AUDIO_OUTPUT</w:t>
             </w:r>
-            <w:proofErr w:type="spellEnd"/>
           </w:p>
         </w:tc>
         <w:tc>
@@ -20355,7 +19688,6 @@
                 <w:szCs w:val="16"/>
               </w:rPr>
             </w:pPr>
-            <w:proofErr w:type="spellStart"/>
             <w:r>
               <w:rPr>
                 <w:rFonts w:eastAsia="Times New Roman"/>
@@ -20365,7 +19697,6 @@
               </w:rPr>
               <w:t>android.permission.CHANGE_CONFIGURATION</w:t>
             </w:r>
-            <w:proofErr w:type="spellEnd"/>
           </w:p>
         </w:tc>
         <w:tc>
@@ -20464,7 +19795,6 @@
                 <w:szCs w:val="16"/>
               </w:rPr>
             </w:pPr>
-            <w:proofErr w:type="spellStart"/>
             <w:r>
               <w:rPr>
                 <w:rFonts w:eastAsia="Times New Roman"/>
@@ -20474,7 +19804,6 @@
               </w:rPr>
               <w:t>android.permission.MANAGE_DEVICE_ADMINS</w:t>
             </w:r>
-            <w:proofErr w:type="spellEnd"/>
           </w:p>
         </w:tc>
         <w:tc>
@@ -20573,7 +19902,6 @@
                 <w:szCs w:val="16"/>
               </w:rPr>
             </w:pPr>
-            <w:proofErr w:type="spellStart"/>
             <w:r>
               <w:rPr>
                 <w:rFonts w:eastAsia="Times New Roman"/>
@@ -20583,7 +19911,6 @@
               </w:rPr>
               <w:t>android.permission.MANAGE_USERS</w:t>
             </w:r>
-            <w:proofErr w:type="spellEnd"/>
           </w:p>
         </w:tc>
         <w:tc>
@@ -20682,7 +20009,6 @@
                 <w:szCs w:val="16"/>
               </w:rPr>
             </w:pPr>
-            <w:proofErr w:type="spellStart"/>
             <w:r>
               <w:rPr>
                 <w:rFonts w:eastAsia="Times New Roman"/>
@@ -20692,7 +20018,6 @@
               </w:rPr>
               <w:t>android.permission.MODIFY_PHONE_STATE</w:t>
             </w:r>
-            <w:proofErr w:type="spellEnd"/>
           </w:p>
         </w:tc>
         <w:tc>
@@ -20791,7 +20116,6 @@
                 <w:szCs w:val="16"/>
               </w:rPr>
             </w:pPr>
-            <w:proofErr w:type="spellStart"/>
             <w:r>
               <w:rPr>
                 <w:rFonts w:eastAsia="Times New Roman"/>
@@ -20801,7 +20125,6 @@
               </w:rPr>
               <w:t>android.permission.OVERRIDE_WIFI_CONFIG</w:t>
             </w:r>
-            <w:proofErr w:type="spellEnd"/>
           </w:p>
         </w:tc>
         <w:tc>
@@ -20900,7 +20223,6 @@
                 <w:szCs w:val="16"/>
               </w:rPr>
             </w:pPr>
-            <w:proofErr w:type="spellStart"/>
             <w:r>
               <w:rPr>
                 <w:rFonts w:eastAsia="Times New Roman"/>
@@ -20910,7 +20232,6 @@
               </w:rPr>
               <w:t>android.permission.REBOOT</w:t>
             </w:r>
-            <w:proofErr w:type="spellEnd"/>
           </w:p>
         </w:tc>
         <w:tc>
@@ -21009,7 +20330,6 @@
                 <w:szCs w:val="16"/>
               </w:rPr>
             </w:pPr>
-            <w:proofErr w:type="spellStart"/>
             <w:r>
               <w:rPr>
                 <w:rFonts w:eastAsia="Times New Roman"/>
@@ -21019,7 +20339,6 @@
               </w:rPr>
               <w:t>android.permission.STATUS_BAR</w:t>
             </w:r>
-            <w:proofErr w:type="spellEnd"/>
           </w:p>
         </w:tc>
         <w:tc>
@@ -21118,7 +20437,6 @@
                 <w:szCs w:val="16"/>
               </w:rPr>
             </w:pPr>
-            <w:proofErr w:type="spellStart"/>
             <w:r>
               <w:rPr>
                 <w:rFonts w:eastAsia="Times New Roman"/>
@@ -21128,7 +20446,6 @@
               </w:rPr>
               <w:t>android.permission.TETHER_PRIVILEGED</w:t>
             </w:r>
-            <w:proofErr w:type="spellEnd"/>
           </w:p>
         </w:tc>
         <w:tc>
@@ -21227,7 +20544,6 @@
                 <w:szCs w:val="16"/>
               </w:rPr>
             </w:pPr>
-            <w:proofErr w:type="spellStart"/>
             <w:r>
               <w:rPr>
                 <w:rFonts w:eastAsia="Times New Roman"/>
@@ -21237,7 +20553,6 @@
               </w:rPr>
               <w:t>android.permission.UPDATE_APP_OPS_STATS</w:t>
             </w:r>
-            <w:proofErr w:type="spellEnd"/>
           </w:p>
         </w:tc>
         <w:tc>
@@ -21336,7 +20651,6 @@
                 <w:szCs w:val="16"/>
               </w:rPr>
             </w:pPr>
-            <w:proofErr w:type="spellStart"/>
             <w:r>
               <w:rPr>
                 <w:rFonts w:eastAsia="Times New Roman"/>
@@ -21346,7 +20660,6 @@
               </w:rPr>
               <w:t>com.android.launcher.permission.WRITE_SETTINGS</w:t>
             </w:r>
-            <w:proofErr w:type="spellEnd"/>
           </w:p>
         </w:tc>
         <w:tc>
@@ -21536,7 +20849,6 @@
                 <w:szCs w:val="16"/>
               </w:rPr>
             </w:pPr>
-            <w:proofErr w:type="spellStart"/>
             <w:r>
               <w:rPr>
                 <w:rFonts w:eastAsia="Times New Roman"/>
@@ -21546,7 +20858,6 @@
               </w:rPr>
               <w:t>android.permission.ACTIVITY_RECOGNITION</w:t>
             </w:r>
-            <w:proofErr w:type="spellEnd"/>
           </w:p>
         </w:tc>
         <w:tc>
@@ -21645,7 +20956,6 @@
                 <w:szCs w:val="16"/>
               </w:rPr>
             </w:pPr>
-            <w:proofErr w:type="spellStart"/>
             <w:r>
               <w:rPr>
                 <w:rFonts w:eastAsia="Times New Roman"/>
@@ -21655,7 +20965,6 @@
               </w:rPr>
               <w:t>android.permission.WRITE_CALENDAR</w:t>
             </w:r>
-            <w:proofErr w:type="spellEnd"/>
           </w:p>
         </w:tc>
         <w:tc>
@@ -21754,7 +21063,6 @@
                 <w:szCs w:val="16"/>
               </w:rPr>
             </w:pPr>
-            <w:proofErr w:type="spellStart"/>
             <w:r>
               <w:rPr>
                 <w:rFonts w:eastAsia="Times New Roman"/>
@@ -21764,7 +21072,6 @@
               </w:rPr>
               <w:t>android.permission.WRITE_SYNC_SETTINGS</w:t>
             </w:r>
-            <w:proofErr w:type="spellEnd"/>
           </w:p>
         </w:tc>
         <w:tc>
@@ -21863,7 +21170,6 @@
                 <w:szCs w:val="16"/>
               </w:rPr>
             </w:pPr>
-            <w:proofErr w:type="spellStart"/>
             <w:r>
               <w:rPr>
                 <w:rFonts w:eastAsia="Times New Roman"/>
@@ -21873,7 +21179,6 @@
               </w:rPr>
               <w:t>android.permission.DOWNLOAD_WITHOUT_NOTIFICATION</w:t>
             </w:r>
-            <w:proofErr w:type="spellEnd"/>
           </w:p>
         </w:tc>
         <w:tc>
@@ -21972,7 +21277,6 @@
                 <w:szCs w:val="16"/>
               </w:rPr>
             </w:pPr>
-            <w:proofErr w:type="spellStart"/>
             <w:r>
               <w:rPr>
                 <w:rFonts w:eastAsia="Times New Roman"/>
@@ -21982,7 +21286,6 @@
               </w:rPr>
               <w:t>android.permission.MANAGE_OWN_CALLS</w:t>
             </w:r>
-            <w:proofErr w:type="spellEnd"/>
           </w:p>
         </w:tc>
         <w:tc>
@@ -22081,7 +21384,6 @@
                 <w:szCs w:val="16"/>
               </w:rPr>
             </w:pPr>
-            <w:proofErr w:type="spellStart"/>
             <w:r>
               <w:rPr>
                 <w:rFonts w:eastAsia="Times New Roman"/>
@@ -22091,7 +21393,6 @@
               </w:rPr>
               <w:t>android.permission.INSTALL_SHORTCUT</w:t>
             </w:r>
-            <w:proofErr w:type="spellEnd"/>
           </w:p>
         </w:tc>
         <w:tc>
@@ -22190,7 +21491,6 @@
                 <w:szCs w:val="16"/>
               </w:rPr>
             </w:pPr>
-            <w:proofErr w:type="spellStart"/>
             <w:r>
               <w:rPr>
                 <w:rFonts w:eastAsia="Times New Roman"/>
@@ -22200,7 +21500,6 @@
               </w:rPr>
               <w:t>android.permission.REORDER_TASKS</w:t>
             </w:r>
-            <w:proofErr w:type="spellEnd"/>
           </w:p>
         </w:tc>
         <w:tc>
@@ -22299,7 +21598,6 @@
                 <w:szCs w:val="16"/>
               </w:rPr>
             </w:pPr>
-            <w:proofErr w:type="spellStart"/>
             <w:r>
               <w:rPr>
                 <w:rFonts w:eastAsia="Times New Roman"/>
@@ -22309,7 +21607,6 @@
               </w:rPr>
               <w:t>com.htc.launcher.permission.READ_SETTINGS</w:t>
             </w:r>
-            <w:proofErr w:type="spellEnd"/>
           </w:p>
         </w:tc>
         <w:tc>
@@ -22408,7 +21705,6 @@
                 <w:szCs w:val="16"/>
               </w:rPr>
             </w:pPr>
-            <w:proofErr w:type="spellStart"/>
             <w:r>
               <w:rPr>
                 <w:rFonts w:eastAsia="Times New Roman"/>
@@ -22418,7 +21714,6 @@
               </w:rPr>
               <w:t>com.htc.launcher.permission.UPDATE_SHORTCUT</w:t>
             </w:r>
-            <w:proofErr w:type="spellEnd"/>
           </w:p>
         </w:tc>
         <w:tc>
@@ -22517,7 +21812,6 @@
                 <w:szCs w:val="16"/>
               </w:rPr>
             </w:pPr>
-            <w:proofErr w:type="spellStart"/>
             <w:r>
               <w:rPr>
                 <w:rFonts w:eastAsia="Times New Roman"/>
@@ -22527,7 +21821,6 @@
               </w:rPr>
               <w:t>com.sec.android.provider.badge.permission.READ</w:t>
             </w:r>
-            <w:proofErr w:type="spellEnd"/>
           </w:p>
         </w:tc>
         <w:tc>
@@ -22626,7 +21919,6 @@
                 <w:szCs w:val="16"/>
               </w:rPr>
             </w:pPr>
-            <w:proofErr w:type="spellStart"/>
             <w:r>
               <w:rPr>
                 <w:rFonts w:eastAsia="Times New Roman"/>
@@ -22636,7 +21928,6 @@
               </w:rPr>
               <w:t>com.sec.android.provider.badge.permission.WRITE</w:t>
             </w:r>
-            <w:proofErr w:type="spellEnd"/>
           </w:p>
         </w:tc>
         <w:tc>
@@ -22735,7 +22026,6 @@
                 <w:szCs w:val="16"/>
               </w:rPr>
             </w:pPr>
-            <w:proofErr w:type="spellStart"/>
             <w:r>
               <w:rPr>
                 <w:rFonts w:eastAsia="Times New Roman"/>
@@ -22745,7 +22035,6 @@
               </w:rPr>
               <w:t>com.sonyericsson.home.permission.BROADCAST_BADGE</w:t>
             </w:r>
-            <w:proofErr w:type="spellEnd"/>
           </w:p>
         </w:tc>
         <w:tc>
@@ -22844,7 +22133,6 @@
                 <w:szCs w:val="16"/>
               </w:rPr>
             </w:pPr>
-            <w:proofErr w:type="spellStart"/>
             <w:r>
               <w:rPr>
                 <w:rFonts w:eastAsia="Times New Roman"/>
@@ -22854,7 +22142,6 @@
               </w:rPr>
               <w:t>com.huawei.android.launcher.permission.CHANGE_BADGE</w:t>
             </w:r>
-            <w:proofErr w:type="spellEnd"/>
           </w:p>
         </w:tc>
         <w:tc>
@@ -22953,7 +22240,6 @@
                 <w:szCs w:val="16"/>
               </w:rPr>
             </w:pPr>
-            <w:proofErr w:type="spellStart"/>
             <w:r>
               <w:rPr>
                 <w:rFonts w:eastAsia="Times New Roman"/>
@@ -22963,7 +22249,6 @@
               </w:rPr>
               <w:t>com.amazon.device.messaging.permission.RECEIVE</w:t>
             </w:r>
-            <w:proofErr w:type="spellEnd"/>
           </w:p>
         </w:tc>
         <w:tc>
@@ -23062,7 +22347,6 @@
                 <w:szCs w:val="16"/>
               </w:rPr>
             </w:pPr>
-            <w:proofErr w:type="spellStart"/>
             <w:r>
               <w:rPr>
                 <w:rFonts w:eastAsia="Times New Roman"/>
@@ -23072,7 +22356,6 @@
               </w:rPr>
               <w:t>com.huawei.android.launcher.permission.READ_SETTINGS</w:t>
             </w:r>
-            <w:proofErr w:type="spellEnd"/>
           </w:p>
         </w:tc>
         <w:tc>
@@ -23171,7 +22454,6 @@
                 <w:szCs w:val="16"/>
               </w:rPr>
             </w:pPr>
-            <w:proofErr w:type="spellStart"/>
             <w:r>
               <w:rPr>
                 <w:rFonts w:eastAsia="Times New Roman"/>
@@ -23181,7 +22463,6 @@
               </w:rPr>
               <w:t>com.huawei.android.launcher.permission.WRITE_SETTINGS</w:t>
             </w:r>
-            <w:proofErr w:type="spellEnd"/>
           </w:p>
         </w:tc>
         <w:tc>
@@ -23280,7 +22561,6 @@
                 <w:szCs w:val="16"/>
               </w:rPr>
             </w:pPr>
-            <w:proofErr w:type="spellStart"/>
             <w:r>
               <w:rPr>
                 <w:rFonts w:eastAsia="Times New Roman"/>
@@ -23290,7 +22570,6 @@
               </w:rPr>
               <w:t>com.sonymobile.home.permission.PROVIDER_INSERT_BADGE</w:t>
             </w:r>
-            <w:proofErr w:type="spellEnd"/>
           </w:p>
         </w:tc>
         <w:tc>
@@ -23389,7 +22668,6 @@
                 <w:szCs w:val="16"/>
               </w:rPr>
             </w:pPr>
-            <w:proofErr w:type="spellStart"/>
             <w:r>
               <w:rPr>
                 <w:rFonts w:eastAsia="Times New Roman"/>
@@ -23399,7 +22677,6 @@
               </w:rPr>
               <w:t>com.oppo.launcher.permission.READ_SETTINGS</w:t>
             </w:r>
-            <w:proofErr w:type="spellEnd"/>
           </w:p>
         </w:tc>
         <w:tc>
@@ -23498,7 +22775,6 @@
                 <w:szCs w:val="16"/>
               </w:rPr>
             </w:pPr>
-            <w:proofErr w:type="spellStart"/>
             <w:r>
               <w:rPr>
                 <w:rFonts w:eastAsia="Times New Roman"/>
@@ -23508,7 +22784,6 @@
               </w:rPr>
               <w:t>com.oppo.launcher.permission.WRITE_SETTINGS</w:t>
             </w:r>
-            <w:proofErr w:type="spellEnd"/>
           </w:p>
         </w:tc>
         <w:tc>
@@ -23607,7 +22882,6 @@
                 <w:szCs w:val="16"/>
               </w:rPr>
             </w:pPr>
-            <w:proofErr w:type="spellStart"/>
             <w:r>
               <w:rPr>
                 <w:rFonts w:eastAsia="Times New Roman"/>
@@ -23617,7 +22891,6 @@
               </w:rPr>
               <w:t>com.anddoes.launcher.permission.UPDATE_COUNT</w:t>
             </w:r>
-            <w:proofErr w:type="spellEnd"/>
           </w:p>
         </w:tc>
         <w:tc>
@@ -23716,7 +22989,6 @@
                 <w:szCs w:val="16"/>
               </w:rPr>
             </w:pPr>
-            <w:proofErr w:type="spellStart"/>
             <w:r>
               <w:rPr>
                 <w:rFonts w:eastAsia="Times New Roman"/>
@@ -23726,7 +22998,6 @@
               </w:rPr>
               <w:t>com.facebook.katana.provider.ACCESS</w:t>
             </w:r>
-            <w:proofErr w:type="spellEnd"/>
           </w:p>
         </w:tc>
         <w:tc>
@@ -23825,7 +23096,6 @@
                 <w:szCs w:val="16"/>
               </w:rPr>
             </w:pPr>
-            <w:proofErr w:type="spellStart"/>
             <w:r>
               <w:rPr>
                 <w:rFonts w:eastAsia="Times New Roman"/>
@@ -23835,7 +23105,6 @@
               </w:rPr>
               <w:t>com.facebook.mlite.provider.ACCESS</w:t>
             </w:r>
-            <w:proofErr w:type="spellEnd"/>
           </w:p>
         </w:tc>
         <w:tc>
@@ -23934,7 +23203,6 @@
                 <w:szCs w:val="16"/>
               </w:rPr>
             </w:pPr>
-            <w:proofErr w:type="spellStart"/>
             <w:r>
               <w:rPr>
                 <w:rFonts w:eastAsia="Times New Roman"/>
@@ -23944,7 +23212,6 @@
               </w:rPr>
               <w:t>com.facebook.orca.provider.ACCESS</w:t>
             </w:r>
-            <w:proofErr w:type="spellEnd"/>
           </w:p>
         </w:tc>
         <w:tc>
@@ -24043,7 +23310,6 @@
                 <w:szCs w:val="16"/>
               </w:rPr>
             </w:pPr>
-            <w:proofErr w:type="spellStart"/>
             <w:r>
               <w:rPr>
                 <w:rFonts w:eastAsia="Times New Roman"/>
@@ -24053,7 +23319,6 @@
               </w:rPr>
               <w:t>com.facebook.permission.prod.FB_APP_COMMUNICATION</w:t>
             </w:r>
-            <w:proofErr w:type="spellEnd"/>
           </w:p>
         </w:tc>
         <w:tc>
@@ -24152,7 +23417,6 @@
                 <w:szCs w:val="16"/>
               </w:rPr>
             </w:pPr>
-            <w:proofErr w:type="spellStart"/>
             <w:r>
               <w:rPr>
                 <w:rFonts w:eastAsia="Times New Roman"/>
@@ -24162,7 +23426,6 @@
               </w:rPr>
               <w:t>com.facebook.receiver.permission.ACCESS</w:t>
             </w:r>
-            <w:proofErr w:type="spellEnd"/>
           </w:p>
         </w:tc>
         <w:tc>
@@ -24261,7 +23524,6 @@
                 <w:szCs w:val="16"/>
               </w:rPr>
             </w:pPr>
-            <w:proofErr w:type="spellStart"/>
             <w:r>
               <w:rPr>
                 <w:rFonts w:eastAsia="Times New Roman"/>
@@ -24271,7 +23533,6 @@
               </w:rPr>
               <w:t>com.majeur.launcher.permission.UPDATE_BADGE</w:t>
             </w:r>
-            <w:proofErr w:type="spellEnd"/>
           </w:p>
         </w:tc>
         <w:tc>
@@ -24370,7 +23631,6 @@
                 <w:szCs w:val="16"/>
               </w:rPr>
             </w:pPr>
-            <w:proofErr w:type="spellStart"/>
             <w:r>
               <w:rPr>
                 <w:rFonts w:eastAsia="Times New Roman"/>
@@ -24380,7 +23640,6 @@
               </w:rPr>
               <w:t>com.nokia.pushnotifications.permission.RECEIVE</w:t>
             </w:r>
-            <w:proofErr w:type="spellEnd"/>
           </w:p>
         </w:tc>
         <w:tc>
@@ -24479,7 +23738,6 @@
                 <w:szCs w:val="16"/>
               </w:rPr>
             </w:pPr>
-            <w:proofErr w:type="spellStart"/>
             <w:r>
               <w:rPr>
                 <w:rFonts w:eastAsia="Times New Roman"/>
@@ -24489,7 +23747,6 @@
               </w:rPr>
               <w:t>me.everything.badger.permission.BADGE_COUNT_READ</w:t>
             </w:r>
-            <w:proofErr w:type="spellEnd"/>
           </w:p>
         </w:tc>
         <w:tc>
@@ -24588,7 +23845,6 @@
                 <w:szCs w:val="16"/>
               </w:rPr>
             </w:pPr>
-            <w:proofErr w:type="spellStart"/>
             <w:r>
               <w:rPr>
                 <w:rFonts w:eastAsia="Times New Roman"/>
@@ -24598,7 +23854,6 @@
               </w:rPr>
               <w:t>me.everything.badger.permission.BADGE_COUNT_WRITE</w:t>
             </w:r>
-            <w:proofErr w:type="spellEnd"/>
           </w:p>
         </w:tc>
         <w:tc>
@@ -24697,7 +23952,6 @@
                 <w:szCs w:val="16"/>
               </w:rPr>
             </w:pPr>
-            <w:proofErr w:type="spellStart"/>
             <w:r>
               <w:rPr>
                 <w:rFonts w:eastAsia="Times New Roman"/>
@@ -24707,7 +23961,6 @@
               </w:rPr>
               <w:t>android.permission.SUBSCRIBED_FEEDS_READ</w:t>
             </w:r>
-            <w:proofErr w:type="spellEnd"/>
           </w:p>
         </w:tc>
         <w:tc>
@@ -24806,7 +24059,6 @@
                 <w:szCs w:val="16"/>
               </w:rPr>
             </w:pPr>
-            <w:proofErr w:type="spellStart"/>
             <w:r>
               <w:rPr>
                 <w:rFonts w:eastAsia="Times New Roman"/>
@@ -24816,7 +24068,6 @@
               </w:rPr>
               <w:t>android.permission.SUBSCRIBED_FEEDS_WRITE</w:t>
             </w:r>
-            <w:proofErr w:type="spellEnd"/>
           </w:p>
         </w:tc>
         <w:tc>
@@ -24915,7 +24166,6 @@
                 <w:szCs w:val="16"/>
               </w:rPr>
             </w:pPr>
-            <w:proofErr w:type="spellStart"/>
             <w:r>
               <w:rPr>
                 <w:rFonts w:eastAsia="Times New Roman"/>
@@ -24925,7 +24175,6 @@
               </w:rPr>
               <w:t>android.permission.BATTERY_STATS</w:t>
             </w:r>
-            <w:proofErr w:type="spellEnd"/>
           </w:p>
         </w:tc>
         <w:tc>
@@ -25024,7 +24273,6 @@
                 <w:szCs w:val="16"/>
               </w:rPr>
             </w:pPr>
-            <w:proofErr w:type="spellStart"/>
             <w:r>
               <w:rPr>
                 <w:rFonts w:eastAsia="Times New Roman"/>
@@ -25034,7 +24282,6 @@
               </w:rPr>
               <w:t>android.permission.MANAGE_DOCUMENTS</w:t>
             </w:r>
-            <w:proofErr w:type="spellEnd"/>
           </w:p>
         </w:tc>
         <w:tc>
@@ -25285,21 +24532,12 @@
                 <w:szCs w:val="22"/>
               </w:rPr>
             </w:pPr>
-            <w:proofErr w:type="spellStart"/>
-            <w:r>
-              <w:rPr>
-                <w:sz w:val="22"/>
-                <w:szCs w:val="22"/>
-              </w:rPr>
-              <w:t>AllTracker</w:t>
-            </w:r>
-            <w:proofErr w:type="spellEnd"/>
-            <w:r>
-              <w:rPr>
-                <w:sz w:val="22"/>
-                <w:szCs w:val="22"/>
-              </w:rPr>
-              <w:t xml:space="preserve"> Anti-Theft</w:t>
+            <w:r>
+              <w:rPr>
+                <w:sz w:val="22"/>
+                <w:szCs w:val="22"/>
+              </w:rPr>
+              <w:t>AllTracker Anti-Theft</w:t>
             </w:r>
           </w:p>
         </w:tc>
@@ -25673,23 +24911,7 @@
                 <w:sz w:val="22"/>
                 <w:szCs w:val="22"/>
               </w:rPr>
-              <w:t xml:space="preserve">Clone </w:t>
-            </w:r>
-            <w:proofErr w:type="spellStart"/>
-            <w:r>
-              <w:rPr>
-                <w:sz w:val="22"/>
-                <w:szCs w:val="22"/>
-              </w:rPr>
-              <w:t>WhatsWeb</w:t>
-            </w:r>
-            <w:proofErr w:type="spellEnd"/>
-            <w:r>
-              <w:rPr>
-                <w:sz w:val="22"/>
-                <w:szCs w:val="22"/>
-              </w:rPr>
-              <w:t xml:space="preserve"> Pro</w:t>
+              <w:t>Clone WhatsWeb Pro</w:t>
             </w:r>
           </w:p>
         </w:tc>
@@ -25869,7 +25091,6 @@
                 <w:szCs w:val="22"/>
               </w:rPr>
             </w:pPr>
-            <w:proofErr w:type="spellStart"/>
             <w:r>
               <w:rPr>
                 <w:sz w:val="22"/>
@@ -25877,7 +25098,6 @@
               </w:rPr>
               <w:t>FamiSafe</w:t>
             </w:r>
-            <w:proofErr w:type="spellEnd"/>
           </w:p>
         </w:tc>
         <w:tc>
@@ -26050,21 +25270,12 @@
                 <w:szCs w:val="22"/>
               </w:rPr>
             </w:pPr>
-            <w:proofErr w:type="spellStart"/>
-            <w:r>
-              <w:rPr>
-                <w:sz w:val="22"/>
-                <w:szCs w:val="22"/>
-              </w:rPr>
-              <w:t>Highster</w:t>
-            </w:r>
-            <w:proofErr w:type="spellEnd"/>
-            <w:r>
-              <w:rPr>
-                <w:sz w:val="22"/>
-                <w:szCs w:val="22"/>
-              </w:rPr>
-              <w:t xml:space="preserve"> Mobile</w:t>
+            <w:r>
+              <w:rPr>
+                <w:sz w:val="22"/>
+                <w:szCs w:val="22"/>
+              </w:rPr>
+              <w:t>Highster Mobile</w:t>
             </w:r>
           </w:p>
         </w:tc>
@@ -26148,7 +25359,6 @@
                 <w:szCs w:val="22"/>
               </w:rPr>
             </w:pPr>
-            <w:proofErr w:type="spellStart"/>
             <w:r>
               <w:rPr>
                 <w:sz w:val="22"/>
@@ -26156,7 +25366,6 @@
               </w:rPr>
               <w:t>Hoverwatch</w:t>
             </w:r>
-            <w:proofErr w:type="spellEnd"/>
           </w:p>
         </w:tc>
         <w:tc>
@@ -26247,7 +25456,6 @@
                 <w:szCs w:val="22"/>
               </w:rPr>
             </w:pPr>
-            <w:proofErr w:type="spellStart"/>
             <w:r>
               <w:rPr>
                 <w:sz w:val="22"/>
@@ -26255,7 +25463,6 @@
               </w:rPr>
               <w:t>iKeyMonitor</w:t>
             </w:r>
-            <w:proofErr w:type="spellEnd"/>
           </w:p>
         </w:tc>
         <w:tc>
@@ -26312,21 +25519,12 @@
                 <w:szCs w:val="22"/>
               </w:rPr>
             </w:pPr>
-            <w:proofErr w:type="spellStart"/>
-            <w:r>
-              <w:rPr>
-                <w:sz w:val="22"/>
-                <w:szCs w:val="22"/>
-              </w:rPr>
-              <w:t>Pokemon</w:t>
-            </w:r>
-            <w:proofErr w:type="spellEnd"/>
-            <w:r>
-              <w:rPr>
-                <w:sz w:val="22"/>
-                <w:szCs w:val="22"/>
-              </w:rPr>
-              <w:t xml:space="preserve"> Go</w:t>
+            <w:r>
+              <w:rPr>
+                <w:sz w:val="22"/>
+                <w:szCs w:val="22"/>
+              </w:rPr>
+              <w:t>Pokemon Go</w:t>
             </w:r>
           </w:p>
         </w:tc>
@@ -26475,7 +25673,6 @@
                 <w:szCs w:val="22"/>
               </w:rPr>
             </w:pPr>
-            <w:proofErr w:type="spellStart"/>
             <w:r>
               <w:rPr>
                 <w:sz w:val="22"/>
@@ -26483,7 +25680,6 @@
               </w:rPr>
               <w:t>iSpyoo</w:t>
             </w:r>
-            <w:proofErr w:type="spellEnd"/>
           </w:p>
         </w:tc>
         <w:tc>
@@ -26572,7 +25768,6 @@
                 <w:szCs w:val="22"/>
               </w:rPr>
             </w:pPr>
-            <w:proofErr w:type="spellStart"/>
             <w:r>
               <w:rPr>
                 <w:sz w:val="22"/>
@@ -26580,7 +25775,6 @@
               </w:rPr>
               <w:t>Mrecorder</w:t>
             </w:r>
-            <w:proofErr w:type="spellEnd"/>
           </w:p>
         </w:tc>
         <w:tc>
@@ -26931,23 +26125,7 @@
                 <w:sz w:val="22"/>
                 <w:szCs w:val="22"/>
               </w:rPr>
-              <w:t xml:space="preserve">Spy </w:t>
-            </w:r>
-            <w:proofErr w:type="gramStart"/>
-            <w:r>
-              <w:rPr>
-                <w:sz w:val="22"/>
-                <w:szCs w:val="22"/>
-              </w:rPr>
-              <w:t>To</w:t>
-            </w:r>
-            <w:proofErr w:type="gramEnd"/>
-            <w:r>
-              <w:rPr>
-                <w:sz w:val="22"/>
-                <w:szCs w:val="22"/>
-              </w:rPr>
-              <w:t xml:space="preserve"> Mobile</w:t>
+              <w:t>Spy To Mobile</w:t>
             </w:r>
           </w:p>
         </w:tc>
@@ -27022,7 +26200,6 @@
                 <w:szCs w:val="22"/>
               </w:rPr>
             </w:pPr>
-            <w:proofErr w:type="spellStart"/>
             <w:r>
               <w:rPr>
                 <w:sz w:val="22"/>
@@ -27030,7 +26207,6 @@
               </w:rPr>
               <w:t>TrackView</w:t>
             </w:r>
-            <w:proofErr w:type="spellEnd"/>
           </w:p>
         </w:tc>
         <w:tc>
@@ -27589,15 +26765,7 @@
           </w:tcPr>
           <w:p>
             <w:r>
-              <w:t>System Service (</w:t>
-            </w:r>
-            <w:proofErr w:type="spellStart"/>
-            <w:r>
-              <w:t>xno</w:t>
-            </w:r>
-            <w:proofErr w:type="spellEnd"/>
-            <w:r>
-              <w:t>)</w:t>
+              <w:t>System Service (xno)</w:t>
             </w:r>
           </w:p>
         </w:tc>
@@ -27746,11 +26914,9 @@
             <w:shd w:val="clear" w:color="auto" w:fill="FFFF00"/>
           </w:tcPr>
           <w:p>
-            <w:proofErr w:type="spellStart"/>
             <w:r>
               <w:t>DoorDash</w:t>
             </w:r>
-            <w:proofErr w:type="spellEnd"/>
           </w:p>
         </w:tc>
         <w:tc>
@@ -27848,11 +27014,9 @@
             <w:shd w:val="clear" w:color="auto" w:fill="FFFF00"/>
           </w:tcPr>
           <w:p>
-            <w:proofErr w:type="spellStart"/>
             <w:r>
               <w:t>GPay</w:t>
             </w:r>
-            <w:proofErr w:type="spellEnd"/>
           </w:p>
         </w:tc>
         <w:tc>

</xml_diff>